<commit_message>
added combo boxes, added info tab for activity. Updated cursors and removed 3D text boxes for normal ones. Combo Boxes still have no functionality and activity box is empty. Info PB is also empty
</commit_message>
<xml_diff>
--- a/Documentation/MyCal.docx
+++ b/Documentation/MyCal.docx
@@ -21515,7 +21515,19 @@
               </w:tabs>
             </w:pPr>
             <w:r>
-              <w:t xml:space="preserve">The minimum height will be 4 ft 5. The max height will be 7 ft. </w:t>
+              <w:t xml:space="preserve">The minimum height will be </w:t>
+            </w:r>
+            <w:r>
+              <w:t>4</w:t>
+            </w:r>
+            <w:r>
+              <w:t xml:space="preserve"> ft </w:t>
+            </w:r>
+            <w:r>
+              <w:t>11</w:t>
+            </w:r>
+            <w:r>
+              <w:t xml:space="preserve">. The max height will be 7 ft. </w:t>
             </w:r>
           </w:p>
         </w:tc>

</xml_diff>

<commit_message>
Dismantled and turned combo boxes into text boxes and updated documentation
</commit_message>
<xml_diff>
--- a/Documentation/MyCal.docx
+++ b/Documentation/MyCal.docx
@@ -29451,14 +29451,8 @@
           <w:tab w:val="left" w:pos="2074"/>
         </w:tabs>
       </w:pPr>
-    </w:p>
-    <w:p>
-      <w:pPr>
-        <w:tabs>
-          <w:tab w:val="left" w:pos="2074"/>
-        </w:tabs>
-      </w:pPr>
-      <w:r>
+      <w:r>
+        <w:lastRenderedPageBreak/>
         <w:t>Here is the code:</w:t>
       </w:r>
     </w:p>
@@ -29468,6 +29462,115 @@
           <w:tab w:val="left" w:pos="2074"/>
         </w:tabs>
       </w:pPr>
+      <w:r>
+        <w:rPr>
+          <w:noProof/>
+        </w:rPr>
+        <mc:AlternateContent>
+          <mc:Choice Requires="wpi">
+            <w:drawing>
+              <wp:anchor distT="0" distB="0" distL="114300" distR="114300" simplePos="0" relativeHeight="251961351" behindDoc="0" locked="0" layoutInCell="1" allowOverlap="1" wp14:anchorId="252AD2E9" wp14:editId="1E2209D0">
+                <wp:simplePos x="0" y="0"/>
+                <wp:positionH relativeFrom="column">
+                  <wp:posOffset>234764</wp:posOffset>
+                </wp:positionH>
+                <wp:positionV relativeFrom="paragraph">
+                  <wp:posOffset>354033</wp:posOffset>
+                </wp:positionV>
+                <wp:extent cx="31320" cy="88200"/>
+                <wp:effectExtent l="38100" t="57150" r="45085" b="45720"/>
+                <wp:wrapNone/>
+                <wp:docPr id="1804045333" name="Ink 1804045333"/>
+                <wp:cNvGraphicFramePr/>
+                <a:graphic xmlns:a="http://schemas.openxmlformats.org/drawingml/2006/main">
+                  <a:graphicData uri="http://schemas.microsoft.com/office/word/2010/wordprocessingInk">
+                    <w14:contentPart bwMode="auto" r:id="rId72">
+                      <w14:nvContentPartPr>
+                        <w14:cNvContentPartPr/>
+                      </w14:nvContentPartPr>
+                      <w14:xfrm>
+                        <a:off x="0" y="0"/>
+                        <a:ext cx="31320" cy="88200"/>
+                      </w14:xfrm>
+                    </w14:contentPart>
+                  </a:graphicData>
+                </a:graphic>
+              </wp:anchor>
+            </w:drawing>
+          </mc:Choice>
+          <mc:Fallback>
+            <w:pict>
+              <v:shapetype w14:anchorId="0EA0808A" id="_x0000_t75" coordsize="21600,21600" o:spt="75" o:preferrelative="t" path="m@4@5l@4@11@9@11@9@5xe" filled="f" stroked="f">
+                <v:stroke joinstyle="miter"/>
+                <v:formulas>
+                  <v:f eqn="if lineDrawn pixelLineWidth 0"/>
+                  <v:f eqn="sum @0 1 0"/>
+                  <v:f eqn="sum 0 0 @1"/>
+                  <v:f eqn="prod @2 1 2"/>
+                  <v:f eqn="prod @3 21600 pixelWidth"/>
+                  <v:f eqn="prod @3 21600 pixelHeight"/>
+                  <v:f eqn="sum @0 0 1"/>
+                  <v:f eqn="prod @6 1 2"/>
+                  <v:f eqn="prod @7 21600 pixelWidth"/>
+                  <v:f eqn="sum @8 21600 0"/>
+                  <v:f eqn="prod @7 21600 pixelHeight"/>
+                  <v:f eqn="sum @10 21600 0"/>
+                </v:formulas>
+                <v:path o:extrusionok="f" gradientshapeok="t" o:connecttype="rect"/>
+                <o:lock v:ext="edit" aspectratio="t"/>
+              </v:shapetype>
+              <v:shape id="Ink 1804045333" o:spid="_x0000_s1026" type="#_x0000_t75" style="position:absolute;margin-left:17.8pt;margin-top:27.2pt;width:3.85pt;height:8.4pt;z-index:251961351;visibility:visible;mso-wrap-style:square;mso-wrap-distance-left:9pt;mso-wrap-distance-top:0;mso-wrap-distance-right:9pt;mso-wrap-distance-bottom:0;mso-position-horizontal:absolute;mso-position-horizontal-relative:text;mso-position-vertical:absolute;mso-position-vertical-relative:text" o:gfxdata="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">
+                <v:imagedata r:id="rId73" o:title=""/>
+              </v:shape>
+            </w:pict>
+          </mc:Fallback>
+        </mc:AlternateContent>
+      </w:r>
+      <w:r>
+        <w:rPr>
+          <w:noProof/>
+        </w:rPr>
+        <mc:AlternateContent>
+          <mc:Choice Requires="wpi">
+            <w:drawing>
+              <wp:anchor distT="0" distB="0" distL="114300" distR="114300" simplePos="0" relativeHeight="251960327" behindDoc="0" locked="0" layoutInCell="1" allowOverlap="1" wp14:anchorId="268AB623" wp14:editId="6E451CC2">
+                <wp:simplePos x="0" y="0"/>
+                <wp:positionH relativeFrom="column">
+                  <wp:posOffset>-145036</wp:posOffset>
+                </wp:positionH>
+                <wp:positionV relativeFrom="paragraph">
+                  <wp:posOffset>352233</wp:posOffset>
+                </wp:positionV>
+                <wp:extent cx="375480" cy="637920"/>
+                <wp:effectExtent l="38100" t="38100" r="43815" b="48260"/>
+                <wp:wrapNone/>
+                <wp:docPr id="1804045330" name="Ink 1804045330"/>
+                <wp:cNvGraphicFramePr/>
+                <a:graphic xmlns:a="http://schemas.openxmlformats.org/drawingml/2006/main">
+                  <a:graphicData uri="http://schemas.microsoft.com/office/word/2010/wordprocessingInk">
+                    <w14:contentPart bwMode="auto" r:id="rId74">
+                      <w14:nvContentPartPr>
+                        <w14:cNvContentPartPr/>
+                      </w14:nvContentPartPr>
+                      <w14:xfrm>
+                        <a:off x="0" y="0"/>
+                        <a:ext cx="375480" cy="637920"/>
+                      </w14:xfrm>
+                    </w14:contentPart>
+                  </a:graphicData>
+                </a:graphic>
+              </wp:anchor>
+            </w:drawing>
+          </mc:Choice>
+          <mc:Fallback>
+            <w:pict>
+              <v:shape w14:anchorId="6C59A01F" id="Ink 1804045330" o:spid="_x0000_s1026" type="#_x0000_t75" style="position:absolute;margin-left:-12.1pt;margin-top:27.05pt;width:30.95pt;height:51.65pt;z-index:251960327;visibility:visible;mso-wrap-style:square;mso-wrap-distance-left:9pt;mso-wrap-distance-top:0;mso-wrap-distance-right:9pt;mso-wrap-distance-bottom:0;mso-position-horizontal:absolute;mso-position-horizontal-relative:text;mso-position-vertical:absolute;mso-position-vertical-relative:text" o:gfxdata="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">
+                <v:imagedata r:id="rId75" o:title=""/>
+              </v:shape>
+            </w:pict>
+          </mc:Fallback>
+        </mc:AlternateContent>
+      </w:r>
       <w:r>
         <w:rPr>
           <w:noProof/>
@@ -29488,7 +29591,7 @@
                     <pic:cNvPicPr/>
                   </pic:nvPicPr>
                   <pic:blipFill>
-                    <a:blip r:embed="rId72"/>
+                    <a:blip r:embed="rId76"/>
                     <a:stretch>
                       <a:fillRect/>
                     </a:stretch>
@@ -29562,7 +29665,7 @@
                     <pic:cNvPicPr/>
                   </pic:nvPicPr>
                   <pic:blipFill>
-                    <a:blip r:embed="rId73"/>
+                    <a:blip r:embed="rId77"/>
                     <a:stretch>
                       <a:fillRect/>
                     </a:stretch>
@@ -29609,7 +29712,7 @@
                     <pic:cNvPicPr/>
                   </pic:nvPicPr>
                   <pic:blipFill>
-                    <a:blip r:embed="rId74"/>
+                    <a:blip r:embed="rId78"/>
                     <a:stretch>
                       <a:fillRect/>
                     </a:stretch>
@@ -29752,6 +29855,7 @@
         </w:tabs>
       </w:pPr>
       <w:r>
+        <w:lastRenderedPageBreak/>
         <w:t>When I ran my program and entered the registered details I had this error.</w:t>
       </w:r>
     </w:p>
@@ -29781,7 +29885,7 @@
                     <pic:cNvPicPr/>
                   </pic:nvPicPr>
                   <pic:blipFill>
-                    <a:blip r:embed="rId75"/>
+                    <a:blip r:embed="rId79"/>
                     <a:stretch>
                       <a:fillRect/>
                     </a:stretch>
@@ -29847,7 +29951,7 @@
                     <pic:cNvPicPr/>
                   </pic:nvPicPr>
                   <pic:blipFill>
-                    <a:blip r:embed="rId76"/>
+                    <a:blip r:embed="rId80"/>
                     <a:stretch>
                       <a:fillRect/>
                     </a:stretch>
@@ -29928,7 +30032,7 @@
                     <pic:cNvPicPr/>
                   </pic:nvPicPr>
                   <pic:blipFill>
-                    <a:blip r:embed="rId77"/>
+                    <a:blip r:embed="rId81"/>
                     <a:stretch>
                       <a:fillRect/>
                     </a:stretch>
@@ -29992,7 +30096,7 @@
                     <pic:cNvPicPr/>
                   </pic:nvPicPr>
                   <pic:blipFill>
-                    <a:blip r:embed="rId78"/>
+                    <a:blip r:embed="rId82"/>
                     <a:stretch>
                       <a:fillRect/>
                     </a:stretch>
@@ -30030,25 +30134,25 @@
         </w:tabs>
       </w:pPr>
       <w:r>
+        <w:t xml:space="preserve">I still need to add the combo boxes Height, </w:t>
+      </w:r>
+      <w:proofErr w:type="gramStart"/>
+      <w:r>
+        <w:t>Gender</w:t>
+      </w:r>
+      <w:proofErr w:type="gramEnd"/>
+      <w:r>
+        <w:t xml:space="preserve"> and Activity Level.</w:t>
+      </w:r>
+    </w:p>
+    <w:p>
+      <w:pPr>
+        <w:tabs>
+          <w:tab w:val="left" w:pos="2074"/>
+        </w:tabs>
+      </w:pPr>
+      <w:r>
         <w:lastRenderedPageBreak/>
-        <w:t xml:space="preserve">I still need to add the combo boxes Height, </w:t>
-      </w:r>
-      <w:proofErr w:type="gramStart"/>
-      <w:r>
-        <w:t>Gender</w:t>
-      </w:r>
-      <w:proofErr w:type="gramEnd"/>
-      <w:r>
-        <w:t xml:space="preserve"> and Activity Level.</w:t>
-      </w:r>
-    </w:p>
-    <w:p>
-      <w:pPr>
-        <w:tabs>
-          <w:tab w:val="left" w:pos="2074"/>
-        </w:tabs>
-      </w:pPr>
-      <w:r>
         <w:t xml:space="preserve">I decided to change my design a bit </w:t>
       </w:r>
     </w:p>
@@ -30059,6 +30163,9 @@
         </w:tabs>
       </w:pPr>
       <w:r>
+        <w:rPr>
+          <w:noProof/>
+        </w:rPr>
         <w:drawing>
           <wp:inline distT="0" distB="0" distL="0" distR="0" wp14:anchorId="584F80E0" wp14:editId="2AFB8F0C">
             <wp:extent cx="5731510" cy="3366770"/>
@@ -30075,7 +30182,7 @@
                     <pic:cNvPicPr/>
                   </pic:nvPicPr>
                   <pic:blipFill>
-                    <a:blip r:embed="rId79"/>
+                    <a:blip r:embed="rId83"/>
                     <a:stretch>
                       <a:fillRect/>
                     </a:stretch>
@@ -30151,6 +30258,9 @@
         </w:tabs>
       </w:pPr>
       <w:r>
+        <w:rPr>
+          <w:noProof/>
+        </w:rPr>
         <w:drawing>
           <wp:inline distT="0" distB="0" distL="0" distR="0" wp14:anchorId="5D26EF1D" wp14:editId="59DC4B3C">
             <wp:extent cx="4231758" cy="2593159"/>
@@ -30167,7 +30277,7 @@
                     <pic:cNvPicPr/>
                   </pic:nvPicPr>
                   <pic:blipFill>
-                    <a:blip r:embed="rId80"/>
+                    <a:blip r:embed="rId84"/>
                     <a:stretch>
                       <a:fillRect/>
                     </a:stretch>
@@ -30206,11 +30316,11 @@
       </w:r>
       <w:proofErr w:type="gramEnd"/>
       <w:r>
-        <w:t xml:space="preserve"> to fix this I made </w:t>
+        <w:t xml:space="preserve"> to fix this I made the blue colour of the form for the information button lighter. It looks much better and the form also </w:t>
       </w:r>
       <w:r>
         <w:lastRenderedPageBreak/>
-        <w:t xml:space="preserve">the blue colour of the form for the information button lighter. It looks much better and the form also stands out. To make it easier for the user I added a little X button on my form and it closes when it is clicked. I added some extra detail to all forms so when a user hovers their mouse over a button it becomes the hand icon or when a user hovers their mouse over a text box it becomes </w:t>
+        <w:t xml:space="preserve">stands out. To make it easier for the user I added a little X button on my form and it closes when it is clicked. I added some extra detail to all forms so when a user hovers their mouse over a button it becomes the hand icon or when a user hovers their mouse over a text box it becomes </w:t>
       </w:r>
       <w:proofErr w:type="gramStart"/>
       <w:r>
@@ -30296,7 +30406,7 @@
                     </pic:cNvPicPr>
                   </pic:nvPicPr>
                   <pic:blipFill>
-                    <a:blip r:embed="rId81">
+                    <a:blip r:embed="rId85">
                       <a:extLst>
                         <a:ext uri="{28A0092B-C50C-407E-A947-70E740481C1C}">
                           <a14:useLocalDpi xmlns:a14="http://schemas.microsoft.com/office/drawing/2010/main" val="0"/>
@@ -30408,6 +30518,7 @@
       <w:r>
         <w:rPr>
           <w:rFonts w:cstheme="minorHAnsi"/>
+          <w:noProof/>
         </w:rPr>
         <w:drawing>
           <wp:inline distT="0" distB="0" distL="0" distR="0" wp14:anchorId="3D464C19" wp14:editId="28963A42">
@@ -30425,7 +30536,7 @@
                     <pic:cNvPicPr/>
                   </pic:nvPicPr>
                   <pic:blipFill>
-                    <a:blip r:embed="rId82"/>
+                    <a:blip r:embed="rId86"/>
                     <a:stretch>
                       <a:fillRect/>
                     </a:stretch>
@@ -30474,6 +30585,7 @@
       <w:r>
         <w:rPr>
           <w:rFonts w:cstheme="minorHAnsi"/>
+          <w:noProof/>
         </w:rPr>
         <w:drawing>
           <wp:anchor distT="0" distB="0" distL="114300" distR="114300" simplePos="0" relativeHeight="251959303" behindDoc="1" locked="0" layoutInCell="1" allowOverlap="1" wp14:anchorId="0204FB63" wp14:editId="00A496B4">
@@ -30507,7 +30619,7 @@
                     <pic:cNvPicPr/>
                   </pic:nvPicPr>
                   <pic:blipFill>
-                    <a:blip r:embed="rId83">
+                    <a:blip r:embed="rId87">
                       <a:extLst>
                         <a:ext uri="{28A0092B-C50C-407E-A947-70E740481C1C}">
                           <a14:useLocalDpi xmlns:a14="http://schemas.microsoft.com/office/drawing/2010/main" val="0"/>
@@ -30635,6 +30747,16 @@
           <w:rFonts w:cstheme="minorHAnsi"/>
         </w:rPr>
       </w:pPr>
+    </w:p>
+    <w:p>
+      <w:pPr>
+        <w:tabs>
+          <w:tab w:val="left" w:pos="2074"/>
+        </w:tabs>
+        <w:rPr>
+          <w:rFonts w:cstheme="minorHAnsi"/>
+        </w:rPr>
+      </w:pPr>
       <w:r>
         <w:rPr>
           <w:rFonts w:cstheme="minorHAnsi"/>
@@ -30642,19 +30764,42 @@
         <w:lastRenderedPageBreak/>
         <w:t>After doing more research I found that OLEDB does not support named parameters in a SQL string and that I have to remove every character and only leave out question marks like this:</w:t>
       </w:r>
-    </w:p>
-    <w:p>
-      <w:pPr>
-        <w:tabs>
-          <w:tab w:val="left" w:pos="2074"/>
-        </w:tabs>
+      <w:r>
         <w:rPr>
           <w:rFonts w:cstheme="minorHAnsi"/>
         </w:rPr>
-      </w:pPr>
-      <w:r>
+        <w:t xml:space="preserve"> </w:t>
+      </w:r>
+    </w:p>
+    <w:p>
+      <w:pPr>
+        <w:tabs>
+          <w:tab w:val="left" w:pos="2074"/>
+        </w:tabs>
         <w:rPr>
           <w:rFonts w:cstheme="minorHAnsi"/>
+        </w:rPr>
+      </w:pPr>
+      <w:r>
+        <w:rPr>
+          <w:rFonts w:cstheme="minorHAnsi"/>
+        </w:rPr>
+        <w:t>VALUES (?,?,?,?,), you can see this in the image below.</w:t>
+      </w:r>
+    </w:p>
+    <w:p>
+      <w:pPr>
+        <w:tabs>
+          <w:tab w:val="left" w:pos="2074"/>
+        </w:tabs>
+        <w:rPr>
+          <w:rFonts w:cstheme="minorHAnsi"/>
+        </w:rPr>
+      </w:pPr>
+      <w:r>
+        <w:rPr>
+          <w:rFonts w:cstheme="minorHAnsi"/>
+          <w:noProof/>
         </w:rPr>
         <w:drawing>
           <wp:inline distT="0" distB="0" distL="0" distR="0" wp14:anchorId="36C8773E" wp14:editId="4ED2A9B5">
@@ -30672,7 +30817,7 @@
                     <pic:cNvPicPr/>
                   </pic:nvPicPr>
                   <pic:blipFill>
-                    <a:blip r:embed="rId84"/>
+                    <a:blip r:embed="rId88"/>
                     <a:stretch>
                       <a:fillRect/>
                     </a:stretch>
@@ -30803,10 +30948,7 @@
         </w:tabs>
       </w:pPr>
       <w:r>
-        <w:t xml:space="preserve">Now I was very confused and decided to ask for help online. I got feedback and I found that I am </w:t>
-      </w:r>
-      <w:r>
-        <w:t xml:space="preserve">instantiating after the parameters and losing them. </w:t>
+        <w:t xml:space="preserve">Now I was very confused and decided to ask for help online. I got feedback and I found that I am instantiating after the parameters and losing them. </w:t>
       </w:r>
     </w:p>
     <w:p>
@@ -30857,10 +30999,7 @@
         </w:tabs>
       </w:pPr>
       <w:r>
-        <w:t>//then the values</w:t>
-      </w:r>
-      <w:r>
-        <w:t>:</w:t>
+        <w:t>//then the values:</w:t>
       </w:r>
     </w:p>
     <w:p>
@@ -30877,27 +31016,15 @@
       <w:proofErr w:type="spellEnd"/>
       <w:proofErr w:type="gramEnd"/>
       <w:r>
-        <w:t>(</w:t>
-      </w:r>
-      <w:r>
-        <w:t>“</w:t>
+        <w:t>(“</w:t>
       </w:r>
       <w:proofErr w:type="spellStart"/>
       <w:r>
-        <w:t>key</w:t>
-      </w:r>
-      <w:r>
-        <w:t>”</w:t>
-      </w:r>
-      <w:r>
-        <w:t>,value</w:t>
+        <w:t>key”,value</w:t>
       </w:r>
       <w:proofErr w:type="spellEnd"/>
       <w:r>
-        <w:t>)</w:t>
-      </w:r>
-      <w:r>
-        <w:t>;</w:t>
+        <w:t>);</w:t>
       </w:r>
     </w:p>
     <w:p>
@@ -30943,22 +31070,205 @@
           <w:tab w:val="left" w:pos="2074"/>
         </w:tabs>
       </w:pPr>
-    </w:p>
-    <w:p>
-      <w:pPr>
-        <w:tabs>
-          <w:tab w:val="left" w:pos="2074"/>
-        </w:tabs>
-      </w:pPr>
-    </w:p>
-    <w:p>
-      <w:pPr>
-        <w:tabs>
-          <w:tab w:val="left" w:pos="2074"/>
-        </w:tabs>
-      </w:pPr>
-      <w:r>
-        <w:t>Code goes here</w:t>
+      <w:r>
+        <w:drawing>
+          <wp:inline distT="0" distB="0" distL="0" distR="0" wp14:anchorId="0135BA82" wp14:editId="264A5B66">
+            <wp:extent cx="5731510" cy="1868170"/>
+            <wp:effectExtent l="0" t="0" r="2540" b="0"/>
+            <wp:docPr id="250" name="Picture 250" descr="Text&#10;&#10;Description automatically generated"/>
+            <wp:cNvGraphicFramePr>
+              <a:graphicFrameLocks xmlns:a="http://schemas.openxmlformats.org/drawingml/2006/main" noChangeAspect="1"/>
+            </wp:cNvGraphicFramePr>
+            <a:graphic xmlns:a="http://schemas.openxmlformats.org/drawingml/2006/main">
+              <a:graphicData uri="http://schemas.openxmlformats.org/drawingml/2006/picture">
+                <pic:pic xmlns:pic="http://schemas.openxmlformats.org/drawingml/2006/picture">
+                  <pic:nvPicPr>
+                    <pic:cNvPr id="250" name="Picture 250" descr="Text&#10;&#10;Description automatically generated"/>
+                    <pic:cNvPicPr/>
+                  </pic:nvPicPr>
+                  <pic:blipFill>
+                    <a:blip r:embed="rId89"/>
+                    <a:stretch>
+                      <a:fillRect/>
+                    </a:stretch>
+                  </pic:blipFill>
+                  <pic:spPr>
+                    <a:xfrm>
+                      <a:off x="0" y="0"/>
+                      <a:ext cx="5731510" cy="1868170"/>
+                    </a:xfrm>
+                    <a:prstGeom prst="rect">
+                      <a:avLst/>
+                    </a:prstGeom>
+                  </pic:spPr>
+                </pic:pic>
+              </a:graphicData>
+            </a:graphic>
+          </wp:inline>
+        </w:drawing>
+      </w:r>
+    </w:p>
+    <w:p>
+      <w:pPr>
+        <w:tabs>
+          <w:tab w:val="left" w:pos="2074"/>
+        </w:tabs>
+      </w:pPr>
+      <w:r>
+        <w:t>The line “</w:t>
+      </w:r>
+      <w:proofErr w:type="spellStart"/>
+      <w:r>
+        <w:t>cmd</w:t>
+      </w:r>
+      <w:proofErr w:type="spellEnd"/>
+      <w:r>
+        <w:t xml:space="preserve"> = new </w:t>
+      </w:r>
+      <w:proofErr w:type="spellStart"/>
+      <w:proofErr w:type="gramStart"/>
+      <w:r>
+        <w:t>OleDbCommand</w:t>
+      </w:r>
+      <w:proofErr w:type="spellEnd"/>
+      <w:r>
+        <w:t>(</w:t>
+      </w:r>
+      <w:proofErr w:type="gramEnd"/>
+      <w:r>
+        <w:t xml:space="preserve">register, con);” had to go before the parameters instead of after them. </w:t>
+      </w:r>
+    </w:p>
+    <w:p>
+      <w:pPr>
+        <w:tabs>
+          <w:tab w:val="left" w:pos="2074"/>
+        </w:tabs>
+      </w:pPr>
+      <w:r>
+        <w:lastRenderedPageBreak/>
+        <w:t>But I still got this error:</w:t>
+      </w:r>
+    </w:p>
+    <w:p>
+      <w:pPr>
+        <w:tabs>
+          <w:tab w:val="left" w:pos="2074"/>
+        </w:tabs>
+      </w:pPr>
+      <w:r>
+        <w:drawing>
+          <wp:inline distT="0" distB="0" distL="0" distR="0" wp14:anchorId="1C1935CB" wp14:editId="0E3179DA">
+            <wp:extent cx="3153215" cy="1133633"/>
+            <wp:effectExtent l="0" t="0" r="9525" b="9525"/>
+            <wp:docPr id="253" name="Picture 253" descr="Text&#10;&#10;Description automatically generated"/>
+            <wp:cNvGraphicFramePr>
+              <a:graphicFrameLocks xmlns:a="http://schemas.openxmlformats.org/drawingml/2006/main" noChangeAspect="1"/>
+            </wp:cNvGraphicFramePr>
+            <a:graphic xmlns:a="http://schemas.openxmlformats.org/drawingml/2006/main">
+              <a:graphicData uri="http://schemas.openxmlformats.org/drawingml/2006/picture">
+                <pic:pic xmlns:pic="http://schemas.openxmlformats.org/drawingml/2006/picture">
+                  <pic:nvPicPr>
+                    <pic:cNvPr id="253" name="Picture 253" descr="Text&#10;&#10;Description automatically generated"/>
+                    <pic:cNvPicPr/>
+                  </pic:nvPicPr>
+                  <pic:blipFill>
+                    <a:blip r:embed="rId90"/>
+                    <a:stretch>
+                      <a:fillRect/>
+                    </a:stretch>
+                  </pic:blipFill>
+                  <pic:spPr>
+                    <a:xfrm>
+                      <a:off x="0" y="0"/>
+                      <a:ext cx="3153215" cy="1133633"/>
+                    </a:xfrm>
+                    <a:prstGeom prst="rect">
+                      <a:avLst/>
+                    </a:prstGeom>
+                  </pic:spPr>
+                </pic:pic>
+              </a:graphicData>
+            </a:graphic>
+          </wp:inline>
+        </w:drawing>
+      </w:r>
+    </w:p>
+    <w:p>
+      <w:pPr>
+        <w:tabs>
+          <w:tab w:val="left" w:pos="2074"/>
+        </w:tabs>
+      </w:pPr>
+    </w:p>
+    <w:p>
+      <w:pPr>
+        <w:tabs>
+          <w:tab w:val="left" w:pos="2074"/>
+        </w:tabs>
+      </w:pPr>
+      <w:r>
+        <w:t xml:space="preserve">At this point I gave up and removed my combo boxes and changed them to text boxes. I removed my parameters </w:t>
+      </w:r>
+      <w:r>
+        <w:t xml:space="preserve">and went back to the classic concatenation method. I also changed the values for the height. Now the user will be instructed to put their height like this: ‘5.9’ which is 5 ft 9". </w:t>
+      </w:r>
+    </w:p>
+    <w:p>
+      <w:pPr>
+        <w:tabs>
+          <w:tab w:val="left" w:pos="2074"/>
+        </w:tabs>
+      </w:pPr>
+      <w:r>
+        <w:drawing>
+          <wp:inline distT="0" distB="0" distL="0" distR="0" wp14:anchorId="1330F89A" wp14:editId="58BDF2D4">
+            <wp:extent cx="4105848" cy="352474"/>
+            <wp:effectExtent l="0" t="0" r="9525" b="9525"/>
+            <wp:docPr id="1804045336" name="Picture 1804045336"/>
+            <wp:cNvGraphicFramePr>
+              <a:graphicFrameLocks xmlns:a="http://schemas.openxmlformats.org/drawingml/2006/main" noChangeAspect="1"/>
+            </wp:cNvGraphicFramePr>
+            <a:graphic xmlns:a="http://schemas.openxmlformats.org/drawingml/2006/main">
+              <a:graphicData uri="http://schemas.openxmlformats.org/drawingml/2006/picture">
+                <pic:pic xmlns:pic="http://schemas.openxmlformats.org/drawingml/2006/picture">
+                  <pic:nvPicPr>
+                    <pic:cNvPr id="1" name=""/>
+                    <pic:cNvPicPr/>
+                  </pic:nvPicPr>
+                  <pic:blipFill>
+                    <a:blip r:embed="rId91"/>
+                    <a:stretch>
+                      <a:fillRect/>
+                    </a:stretch>
+                  </pic:blipFill>
+                  <pic:spPr>
+                    <a:xfrm>
+                      <a:off x="0" y="0"/>
+                      <a:ext cx="4105848" cy="352474"/>
+                    </a:xfrm>
+                    <a:prstGeom prst="rect">
+                      <a:avLst/>
+                    </a:prstGeom>
+                  </pic:spPr>
+                </pic:pic>
+              </a:graphicData>
+            </a:graphic>
+          </wp:inline>
+        </w:drawing>
+      </w:r>
+    </w:p>
+    <w:p>
+      <w:pPr>
+        <w:tabs>
+          <w:tab w:val="left" w:pos="2074"/>
+        </w:tabs>
+      </w:pPr>
+      <w:r>
+        <w:t xml:space="preserve">The image is </w:t>
+      </w:r>
+      <w:r>
+        <w:t>too long so I have just put the original combo box values, they are now text boxes.</w:t>
       </w:r>
     </w:p>
     <w:p>
@@ -31076,7 +31386,7 @@
                     <pic:cNvPicPr/>
                   </pic:nvPicPr>
                   <pic:blipFill>
-                    <a:blip r:embed="rId85"/>
+                    <a:blip r:embed="rId92"/>
                     <a:stretch>
                       <a:fillRect/>
                     </a:stretch>
@@ -31104,6 +31414,7 @@
         </w:tabs>
       </w:pPr>
       <w:r>
+        <w:lastRenderedPageBreak/>
         <w:t xml:space="preserve">When the user clicks on the workouts button on the main interface they are prompted to choose either between cardio </w:t>
       </w:r>
       <w:proofErr w:type="gramStart"/>
@@ -31172,7 +31483,7 @@
                     <pic:cNvPicPr/>
                   </pic:nvPicPr>
                   <pic:blipFill>
-                    <a:blip r:embed="rId86"/>
+                    <a:blip r:embed="rId93"/>
                     <a:stretch>
                       <a:fillRect/>
                     </a:stretch>
@@ -31256,7 +31567,7 @@
                     <pic:cNvPicPr/>
                   </pic:nvPicPr>
                   <pic:blipFill>
-                    <a:blip r:embed="rId87"/>
+                    <a:blip r:embed="rId94"/>
                     <a:stretch>
                       <a:fillRect/>
                     </a:stretch>
@@ -31309,7 +31620,7 @@
       <w:proofErr w:type="spellEnd"/>
     </w:p>
     <w:sectPr>
-      <w:headerReference w:type="default" r:id="rId88"/>
+      <w:headerReference w:type="default" r:id="rId95"/>
       <w:pgSz w:w="11906" w:h="16838"/>
       <w:pgMar w:top="1440" w:right="1440" w:bottom="1440" w:left="1440" w:header="708" w:footer="708" w:gutter="0"/>
       <w:cols w:space="708"/>
@@ -32458,6 +32769,62 @@
 </w:styles>
 </file>
 
+<file path=word/ink/ink1.xml><?xml version="1.0" encoding="utf-8"?>
+<inkml:ink xmlns:inkml="http://www.w3.org/2003/InkML">
+  <inkml:definitions>
+    <inkml:context xml:id="ctx0">
+      <inkml:inkSource xml:id="inkSrc0">
+        <inkml:traceFormat>
+          <inkml:channel name="X" type="integer" min="-2.14748E9" max="2.14748E9" units="cm"/>
+          <inkml:channel name="Y" type="integer" min="-2.14748E9" max="2.14748E9" units="cm"/>
+          <inkml:channel name="F" type="integer" max="32767" units="dev"/>
+        </inkml:traceFormat>
+        <inkml:channelProperties>
+          <inkml:channelProperty channel="X" name="resolution" value="1000" units="1/cm"/>
+          <inkml:channelProperty channel="Y" name="resolution" value="1000" units="1/cm"/>
+          <inkml:channelProperty channel="F" name="resolution" value="0" units="1/dev"/>
+        </inkml:channelProperties>
+      </inkml:inkSource>
+      <inkml:timestamp xml:id="ts0" timeString="2022-12-06T20:48:06.553"/>
+    </inkml:context>
+    <inkml:brush xml:id="br0">
+      <inkml:brushProperty name="width" value="0.05" units="cm"/>
+      <inkml:brushProperty name="height" value="0.05" units="cm"/>
+      <inkml:brushProperty name="color" value="#E71224"/>
+    </inkml:brush>
+  </inkml:definitions>
+  <inkml:trace contextRef="#ctx0" brushRef="#br0">1 0 24575,'1'1'0,"0"-1"0,0 1 0,1-1 0,-1 1 0,0 0 0,0 0 0,0 0 0,0-1 0,0 1 0,0 0 0,0 0 0,0 0 0,0 1 0,0-1 0,0 0 0,-1 0 0,1 0 0,0 1 0,-1-1 0,1 0 0,-1 1 0,0-1 0,1 0 0,-1 2 0,11 45 0,-8-33 0,40 126 0,-35-128-1365</inkml:trace>
+</inkml:ink>
+</file>
+
+<file path=word/ink/ink2.xml><?xml version="1.0" encoding="utf-8"?>
+<inkml:ink xmlns:inkml="http://www.w3.org/2003/InkML">
+  <inkml:definitions>
+    <inkml:context xml:id="ctx0">
+      <inkml:inkSource xml:id="inkSrc0">
+        <inkml:traceFormat>
+          <inkml:channel name="X" type="integer" min="-2.14748E9" max="2.14748E9" units="cm"/>
+          <inkml:channel name="Y" type="integer" min="-2.14748E9" max="2.14748E9" units="cm"/>
+          <inkml:channel name="F" type="integer" max="32767" units="dev"/>
+        </inkml:traceFormat>
+        <inkml:channelProperties>
+          <inkml:channelProperty channel="X" name="resolution" value="1000" units="1/cm"/>
+          <inkml:channelProperty channel="Y" name="resolution" value="1000" units="1/cm"/>
+          <inkml:channelProperty channel="F" name="resolution" value="0" units="1/dev"/>
+        </inkml:channelProperties>
+      </inkml:inkSource>
+      <inkml:timestamp xml:id="ts0" timeString="2022-12-06T20:48:01.645"/>
+    </inkml:context>
+    <inkml:brush xml:id="br0">
+      <inkml:brushProperty name="width" value="0.05" units="cm"/>
+      <inkml:brushProperty name="height" value="0.05" units="cm"/>
+      <inkml:brushProperty name="color" value="#E71224"/>
+    </inkml:brush>
+  </inkml:definitions>
+  <inkml:trace contextRef="#ctx0" brushRef="#br0">471 1771 24575,'-5'-7'0,"1"0"0,0 0 0,0 0 0,1 0 0,0-1 0,0 0 0,-2-11 0,-9-20 0,5 18 0,7 16 0,0-1 0,0 0 0,0 1 0,-1 0 0,0 0 0,0-1 0,0 2 0,-1-1 0,0 0 0,1 1 0,-2-1 0,1 1 0,0 0 0,-1 1 0,0-1 0,0 1 0,0 0 0,0 0 0,-9-3 0,-75-24 0,59 22 0,1-2 0,0 0 0,-49-27 0,73 33 0,0 0 0,-1 0 0,1 0 0,1-1 0,-1 0 0,1 0 0,0 0 0,0 0 0,0 0 0,1-1 0,-1 0 0,-2-9 0,1 3 0,2 0 0,-1 0 0,2 0 0,0-1 0,0 1 0,0-15 0,3-3 0,1 1 0,1 0 0,1 0 0,15-54 0,-11 60 0,1 0 0,1 0 0,1 1 0,17-26 0,62-80 0,-77 111 0,11-14 0,2 1 0,0 2 0,61-50 0,105-54 0,14 20 0,-177 92 0,0-2 0,31-31 0,-5 6 0,-48 40 0,0-1 0,0 1 0,-1-1 0,1-1 0,-2 1 0,1-1 0,-1 0 0,-1 0 0,0 0 0,0-1 0,-1 0 0,4-14 0,13-34 0,-13 42 0,-6 14 0,1-1 0,-1 0 0,1 0 0,-1 1 0,0-1 0,0 0 0,-1 0 0,1 0 0,-1 0 0,1-6 0,-1 9 0,0-1 0,-1 1 0,1-1 0,0 1 0,0-1 0,-1 1 0,1 0 0,0-1 0,-1 1 0,1 0 0,-1-1 0,1 1 0,0 0 0,-1 0 0,1-1 0,-1 1 0,1 0 0,0 0 0,-1 0 0,1-1 0,-1 1 0,1 0 0,-1 0 0,1 0 0,-1 0 0,0 0 0,-28 4 0,-14 8 0,-65 28 0,17-6 0,91-34-35,1 0 0,-1 1 0,0-1 0,0 0 0,0 0 0,0 0 0,0 0 0,0 0 0,0 0 0,0 0 0,0 0 0,0 1 0,0-1 0,0 0 0,0 0 0,0 0 0,0 0 0,0 0 0,0 0 0,0 1 0,0-1 0,0 0 0,0 0 0,0 0 0,0 0 0,0 0 0,0 0 0,0 1 0,0-1 0,0 0 0,0 0 0,0 0 0,0 0 0,0 0 0,0 0 0,0 0 0,0 1 0,-1-1 0</inkml:trace>
+</inkml:ink>
+</file>
+
 <file path=word/theme/theme1.xml><?xml version="1.0" encoding="utf-8"?>
 <a:theme xmlns:a="http://schemas.openxmlformats.org/drawingml/2006/main" name="Office Theme">
   <a:themeElements>

</xml_diff>

<commit_message>
Finished Prototype 1, 2 and Part of prototype 3A (the workouts part). Need to finish Prototype 3B (The settings section). Prototype 4 (Food Log) and Prototype 5 (water log). Also updated documentation.
</commit_message>
<xml_diff>
--- a/Documentation/MyCal.docx
+++ b/Documentation/MyCal.docx
@@ -13,7 +13,6 @@
           <w:u w:val="single"/>
         </w:rPr>
       </w:pPr>
-      <w:proofErr w:type="spellStart"/>
       <w:r>
         <w:rPr>
           <w:b/>
@@ -24,7 +23,6 @@
         </w:rPr>
         <w:t>MyCal</w:t>
       </w:r>
-      <w:proofErr w:type="spellEnd"/>
     </w:p>
     <w:p>
       <w:pPr>
@@ -76,15 +74,7 @@
         <w:t>Many people want to achieve losing weight to stay healthy</w:t>
       </w:r>
       <w:r>
-        <w:t xml:space="preserve"> or to look better. The problem is that many expect to see a progress occur in a linear fashion but what they don’t realise is that it takes time, </w:t>
-      </w:r>
-      <w:proofErr w:type="gramStart"/>
-      <w:r>
-        <w:t>effort</w:t>
-      </w:r>
-      <w:proofErr w:type="gramEnd"/>
-      <w:r>
-        <w:t xml:space="preserve"> and patience to achieve their goals. A common cause as to why they do not see progress is because they are not tracking how much calories they have consumed. Had a smoothie for breakfast? You might think of it as healthy </w:t>
+        <w:t xml:space="preserve"> or to look better. The problem is that many expect to see a progress occur in a linear fashion but what they don’t realise is that it takes time, effort and patience to achieve their goals. A common cause as to why they do not see progress is because they are not tracking how much calories they have consumed. Had a smoothie for breakfast? You might think of it as healthy </w:t>
       </w:r>
       <w:r>
         <w:t xml:space="preserve">eating </w:t>
@@ -355,13 +345,8 @@
       <w:pPr>
         <w:jc w:val="both"/>
       </w:pPr>
-      <w:proofErr w:type="spellStart"/>
-      <w:r>
-        <w:t>Myfitnesspal</w:t>
-      </w:r>
-      <w:proofErr w:type="spellEnd"/>
-      <w:r>
-        <w:t xml:space="preserve"> is a software already used by millions world-wide. It allows users to input what foods they are </w:t>
+      <w:r>
+        <w:t xml:space="preserve">Myfitnesspal is a software already used by millions world-wide. It allows users to input what foods they are </w:t>
       </w:r>
       <w:r>
         <w:t>eating,</w:t>
@@ -465,15 +450,7 @@
         </w:drawing>
       </w:r>
       <w:r>
-        <w:t xml:space="preserve">I like here how it shows all the different meal times in the food section. It also shows the user how many macros they have consumed in that day. This is another essential feature I plan on implementing as </w:t>
-      </w:r>
-      <w:proofErr w:type="spellStart"/>
-      <w:r>
-        <w:t>its</w:t>
-      </w:r>
-      <w:proofErr w:type="spellEnd"/>
-      <w:r>
-        <w:t xml:space="preserve"> really useful for the user to know and also its one of the main purposes of a calorie counting program.</w:t>
+        <w:t>I like here how it shows all the different meal times in the food section. It also shows the user how many macros they have consumed in that day. This is another essential feature I plan on implementing as its really useful for the user to know and also its one of the main purposes of a calorie counting program.</w:t>
       </w:r>
     </w:p>
     <w:p>
@@ -549,27 +526,17 @@
         </w:drawing>
       </w:r>
       <w:r>
-        <w:t xml:space="preserve">In this screenshot you can see the workouts section. </w:t>
-      </w:r>
-      <w:proofErr w:type="spellStart"/>
-      <w:r>
-        <w:t>Its</w:t>
-      </w:r>
-      <w:proofErr w:type="spellEnd"/>
-      <w:r>
-        <w:t xml:space="preserve"> very basic, the user is instructed to enter the workouts they did </w:t>
+        <w:t xml:space="preserve">In this screenshot you can see the workouts section. Its very basic, the user is instructed to enter the workouts they did </w:t>
       </w:r>
       <w:r>
         <w:t xml:space="preserve">with the total amount of minutes and calories burned. While this is a great solution. I will implement this and make it better in my own way. I will add strength training and cardiovascular workouts onto my program so the user can see them and learn workouts. They can then add how many calories they burned on the main interface. </w:t>
       </w:r>
-      <w:proofErr w:type="spellStart"/>
       <w:r>
         <w:rPr>
           <w:color w:val="FFFFFF" w:themeColor="background1"/>
         </w:rPr>
         <w:t>Dsadsads</w:t>
       </w:r>
-      <w:proofErr w:type="spellEnd"/>
       <w:r>
         <w:t xml:space="preserve"> </w:t>
       </w:r>
@@ -838,15 +805,7 @@
         <w:t>minus,</w:t>
       </w:r>
       <w:r>
-        <w:t xml:space="preserve"> and I will be implementing this into my program. </w:t>
-      </w:r>
-      <w:proofErr w:type="spellStart"/>
-      <w:r>
-        <w:t>Its</w:t>
-      </w:r>
-      <w:proofErr w:type="spellEnd"/>
-      <w:r>
-        <w:t xml:space="preserve"> simple </w:t>
+        <w:t xml:space="preserve"> and I will be implementing this into my program. Its simple </w:t>
       </w:r>
       <w:r>
         <w:t xml:space="preserve">and </w:t>
@@ -955,15 +914,7 @@
         </w:rPr>
       </w:pPr>
       <w:r>
-        <w:t xml:space="preserve">A stakeholder of the program will be the user who wants to lose weight. The stakeholders will enter how many calories they consumed for the day along with any supplements they have taken and this will all be logged for them. The interface will show them how much carbs, </w:t>
-      </w:r>
-      <w:proofErr w:type="gramStart"/>
-      <w:r>
-        <w:t>protein</w:t>
-      </w:r>
-      <w:proofErr w:type="gramEnd"/>
-      <w:r>
-        <w:t xml:space="preserve"> and fat they have consumed for the day, how much calories they burned and how much calories are left for them to eat. Each user will have their own user account so they can track their own progress. The project will be appropriate for the users need as it will be able to run on any Windows computer that the user might already be using and can be integrated into their work if they are on break. They can quickly track the calories they have consumed on their work computer.</w:t>
+        <w:t>A stakeholder of the program will be the user who wants to lose weight. The stakeholders will enter how many calories they consumed for the day along with any supplements they have taken and this will all be logged for them. The interface will show them how much carbs, protein and fat they have consumed for the day, how much calories they burned and how much calories are left for them to eat. Each user will have their own user account so they can track their own progress. The project will be appropriate for the users need as it will be able to run on any Windows computer that the user might already be using and can be integrated into their work if they are on break. They can quickly track the calories they have consumed on their work computer.</w:t>
       </w:r>
       <w:r>
         <w:rPr>
@@ -982,15 +933,7 @@
         </w:rPr>
       </w:pPr>
       <w:r>
-        <w:t xml:space="preserve">Another stakeholder of the program will be the user who wants to bulk up and become muscular. They can use the workouts section of </w:t>
-      </w:r>
-      <w:proofErr w:type="spellStart"/>
-      <w:r>
-        <w:t>MyCal</w:t>
-      </w:r>
-      <w:proofErr w:type="spellEnd"/>
-      <w:r>
-        <w:t xml:space="preserve">. The ordinary user also has the workouts section. </w:t>
+        <w:t xml:space="preserve">Another stakeholder of the program will be the user who wants to bulk up and become muscular. They can use the workouts section of MyCal. The ordinary user also has the workouts section. </w:t>
       </w:r>
     </w:p>
     <w:p>
@@ -1210,15 +1153,7 @@
         <w:jc w:val="both"/>
       </w:pPr>
       <w:r>
-        <w:t xml:space="preserve">Both </w:t>
-      </w:r>
-      <w:proofErr w:type="gramStart"/>
-      <w:r>
-        <w:t>matter</w:t>
-      </w:r>
-      <w:proofErr w:type="gramEnd"/>
-      <w:r>
-        <w:t xml:space="preserve">. People are going to be using an application where it provides functionality, while remaining easy to use for the user and making sure it looks good. No one wants to use a grey app with no colour and no modern font. </w:t>
+        <w:t xml:space="preserve">Both matter. People are going to be using an application where it provides functionality, while remaining easy to use for the user and making sure it looks good. No one wants to use a grey app with no colour and no modern font. </w:t>
       </w:r>
     </w:p>
     <w:p>
@@ -1340,15 +1275,7 @@
         <w:t>user’s</w:t>
       </w:r>
       <w:r>
-        <w:t xml:space="preserve"> eye when trying to find the right calorie counting app but it has to be simple for beginners as well as give existing calorie counter users a sense of familiarity when using </w:t>
-      </w:r>
-      <w:proofErr w:type="spellStart"/>
-      <w:r>
-        <w:t>MyCal</w:t>
-      </w:r>
-      <w:proofErr w:type="spellEnd"/>
-      <w:r>
-        <w:t>.</w:t>
+        <w:t xml:space="preserve"> eye when trying to find the right calorie counting app but it has to be simple for beginners as well as give existing calorie counter users a sense of familiarity when using MyCal.</w:t>
       </w:r>
     </w:p>
     <w:p>
@@ -1403,15 +1330,7 @@
         <w:jc w:val="both"/>
       </w:pPr>
       <w:r>
-        <w:t xml:space="preserve">An extra feature I would want in </w:t>
-      </w:r>
-      <w:proofErr w:type="spellStart"/>
-      <w:r>
-        <w:t>MyCal</w:t>
-      </w:r>
-      <w:proofErr w:type="spellEnd"/>
-      <w:r>
-        <w:t xml:space="preserve"> is if there was a workouts section. This will be a great feature because people who are counting their calories whether that be they are losing weight or building muscle can view a variety of cardio and strength training workouts. </w:t>
+        <w:t xml:space="preserve">An extra feature I would want in MyCal is if there was a workouts section. This will be a great feature because people who are counting their calories whether that be they are losing weight or building muscle can view a variety of cardio and strength training workouts. </w:t>
       </w:r>
       <w:r>
         <w:t>This feature is useful and special because, as far as I'm aware, not many calorie counting apps offer it.</w:t>
@@ -1580,15 +1499,7 @@
         <w:t>do,</w:t>
       </w:r>
       <w:r>
-        <w:t xml:space="preserve"> the algorithm will have to also amend to their needs and tell them the correct </w:t>
-      </w:r>
-      <w:proofErr w:type="gramStart"/>
-      <w:r>
-        <w:t>amount</w:t>
-      </w:r>
-      <w:proofErr w:type="gramEnd"/>
-      <w:r>
-        <w:t xml:space="preserve"> of calories to consume in a day.</w:t>
+        <w:t xml:space="preserve"> the algorithm will have to also amend to their needs and tell them the correct amount of calories to consume in a day.</w:t>
       </w:r>
     </w:p>
     <w:p>
@@ -1774,15 +1685,7 @@
         <w:t xml:space="preserve"> has </w:t>
       </w:r>
       <w:r>
-        <w:t xml:space="preserve">clicked on the button “Join </w:t>
-      </w:r>
-      <w:proofErr w:type="spellStart"/>
-      <w:r>
-        <w:t>MyCal</w:t>
-      </w:r>
-      <w:proofErr w:type="spellEnd"/>
-      <w:r>
-        <w:t>”</w:t>
+        <w:t>clicked on the button “Join MyCal”</w:t>
       </w:r>
     </w:p>
     <w:p>
@@ -1844,15 +1747,7 @@
         <w:jc w:val="both"/>
       </w:pPr>
       <w:r>
-        <w:t xml:space="preserve">User has a choice to either login or </w:t>
-      </w:r>
-      <w:proofErr w:type="gramStart"/>
-      <w:r>
-        <w:t>register, Once</w:t>
-      </w:r>
-      <w:proofErr w:type="gramEnd"/>
-      <w:r>
-        <w:t xml:space="preserve"> the user logs in they are able to navigate to the settings section.</w:t>
+        <w:t>User has a choice to either login or register, Once the user logs in they are able to navigate to the settings section.</w:t>
       </w:r>
     </w:p>
     <w:p>
@@ -1866,15 +1761,7 @@
         <w:t>account,</w:t>
       </w:r>
       <w:r>
-        <w:t xml:space="preserve"> they need to enter their email, </w:t>
-      </w:r>
-      <w:proofErr w:type="gramStart"/>
-      <w:r>
-        <w:t>password</w:t>
-      </w:r>
-      <w:proofErr w:type="gramEnd"/>
-      <w:r>
-        <w:t xml:space="preserve"> and full name. The database will check if any records with those exact same fields match, if so then the user will be instructed to </w:t>
+        <w:t xml:space="preserve"> they need to enter their email, password and full name. The database will check if any records with those exact same fields match, if so then the user will be instructed to </w:t>
       </w:r>
       <w:r>
         <w:t>change details. Once done they will be greeted with first time start-up. Only then are they able to access the main interface and go on the settings section.</w:t>
@@ -1904,15 +1791,7 @@
         <w:t xml:space="preserve">a process is carried out. </w:t>
       </w:r>
       <w:r>
-        <w:t xml:space="preserve">Before allowing my users to use the food logger they will need to input their height, </w:t>
-      </w:r>
-      <w:proofErr w:type="gramStart"/>
-      <w:r>
-        <w:t>weight</w:t>
-      </w:r>
-      <w:proofErr w:type="gramEnd"/>
-      <w:r>
-        <w:t xml:space="preserve"> and goal weight. This is to ensure that my program gives the correct number of calories the users need to consume to see progress.</w:t>
+        <w:t>Before allowing my users to use the food logger they will need to input their height, weight and goal weight. This is to ensure that my program gives the correct number of calories the users need to consume to see progress.</w:t>
       </w:r>
     </w:p>
     <w:p>
@@ -1958,15 +1837,7 @@
         <w:jc w:val="both"/>
       </w:pPr>
       <w:r>
-        <w:t xml:space="preserve">To provide the user with the right experience, my program requires many parameters. Say, for instance, that my programme instructs individuals to eat more calories if they wanted to lose weight. It wouldn’t make sense. In order for my programme to function according to the </w:t>
-      </w:r>
-      <w:proofErr w:type="spellStart"/>
-      <w:r>
-        <w:t>users</w:t>
-      </w:r>
-      <w:proofErr w:type="spellEnd"/>
-      <w:r>
-        <w:t xml:space="preserve"> needs, the user will have to explicitly tell it that they wish to lose weight.</w:t>
+        <w:t>To provide the user with the right experience, my program requires many parameters. Say, for instance, that my programme instructs individuals to eat more calories if they wanted to lose weight. It wouldn’t make sense. In order for my programme to function according to the users needs, the user will have to explicitly tell it that they wish to lose weight.</w:t>
       </w:r>
     </w:p>
     <w:p>
@@ -2103,15 +1974,7 @@
         <w:t xml:space="preserve">GHz Processor – </w:t>
       </w:r>
       <w:r>
-        <w:t xml:space="preserve">A CPU of this speed is required to run </w:t>
-      </w:r>
-      <w:proofErr w:type="spellStart"/>
-      <w:r>
-        <w:t>MyCal</w:t>
-      </w:r>
-      <w:proofErr w:type="spellEnd"/>
-      <w:r>
-        <w:t xml:space="preserve"> without any issues. The program might be able to run on CPUs slower than this but might have impaired performance.</w:t>
+        <w:t>A CPU of this speed is required to run MyCal without any issues. The program might be able to run on CPUs slower than this but might have impaired performance.</w:t>
       </w:r>
     </w:p>
     <w:p>
@@ -2357,15 +2220,7 @@
           </w:tcPr>
           <w:p>
             <w:r>
-              <w:t xml:space="preserve">The register form works correctly. If users do not have an account they are able to create an account to use the program. Register and Login are high priority as without them the user </w:t>
-            </w:r>
-            <w:proofErr w:type="gramStart"/>
-            <w:r>
-              <w:t>cant</w:t>
-            </w:r>
-            <w:proofErr w:type="gramEnd"/>
-            <w:r>
-              <w:t xml:space="preserve"> gain access to the program</w:t>
+              <w:t>The register form works correctly. If users do not have an account they are able to create an account to use the program. Register and Login are high priority as without them the user cant gain access to the program</w:t>
             </w:r>
           </w:p>
         </w:tc>
@@ -2409,15 +2264,7 @@
           </w:tcPr>
           <w:p>
             <w:r>
-              <w:t xml:space="preserve">Progress stores locally on </w:t>
-            </w:r>
-            <w:proofErr w:type="gramStart"/>
-            <w:r>
-              <w:t>clients</w:t>
-            </w:r>
-            <w:proofErr w:type="gramEnd"/>
-            <w:r>
-              <w:t xml:space="preserve"> device. If data is lost then progress is lost. We take privacy very seriously. </w:t>
+              <w:t xml:space="preserve">Progress stores locally on clients device. If data is lost then progress is lost. We take privacy very seriously. </w:t>
             </w:r>
           </w:p>
         </w:tc>
@@ -3537,13 +3384,8 @@
         </w:drawing>
       </w:r>
       <w:r>
-        <w:t xml:space="preserve">First Time </w:t>
-      </w:r>
-      <w:proofErr w:type="spellStart"/>
-      <w:r>
-        <w:t>Startup</w:t>
-      </w:r>
-      <w:proofErr w:type="spellEnd"/>
+        <w:t>First Time Startup</w:t>
+      </w:r>
       <w:r>
         <w:t>:</w:t>
       </w:r>
@@ -4199,13 +4041,8 @@
       <w:r>
         <w:t xml:space="preserve"> along with sodium, </w:t>
       </w:r>
-      <w:proofErr w:type="spellStart"/>
-      <w:r>
-        <w:t>fiber</w:t>
-      </w:r>
-      <w:proofErr w:type="spellEnd"/>
-      <w:r>
-        <w:t xml:space="preserve">, calcium, iron, and vitamins. More nutritional information will be added once </w:t>
+      <w:r>
+        <w:t xml:space="preserve">fiber, calcium, iron, and vitamins. More nutritional information will be added once </w:t>
       </w:r>
       <w:r>
         <w:t xml:space="preserve">the log </w:t>
@@ -4837,13 +4674,8 @@
         <w:t xml:space="preserve">The settings page will be used if a user wants to update their goal. Wants </w:t>
       </w:r>
       <w:r>
-        <w:t xml:space="preserve">to update their weight or to log out of </w:t>
-      </w:r>
-      <w:proofErr w:type="spellStart"/>
-      <w:r>
-        <w:t>MyCal</w:t>
-      </w:r>
-      <w:proofErr w:type="spellEnd"/>
+        <w:t>to update their weight or to log out of MyCal</w:t>
+      </w:r>
       <w:r>
         <w:t xml:space="preserve">. </w:t>
       </w:r>
@@ -5038,17 +4870,8 @@
           <w:b/>
           <w:bCs/>
         </w:rPr>
-        <w:t xml:space="preserve"> and may not represent the final look of </w:t>
-      </w:r>
-      <w:proofErr w:type="spellStart"/>
-      <w:r>
-        <w:rPr>
-          <w:b/>
-          <w:bCs/>
-        </w:rPr>
-        <w:t>MyCal</w:t>
-      </w:r>
-      <w:proofErr w:type="spellEnd"/>
+        <w:t xml:space="preserve"> and may not represent the final look of MyCal</w:t>
+      </w:r>
     </w:p>
     <w:p>
       <w:pPr>
@@ -6864,13 +6687,8 @@
             <w:pPr>
               <w:jc w:val="both"/>
             </w:pPr>
-            <w:proofErr w:type="gramStart"/>
-            <w:r>
-              <w:t>This displays</w:t>
-            </w:r>
-            <w:proofErr w:type="gramEnd"/>
-            <w:r>
-              <w:t xml:space="preserve"> text. </w:t>
+            <w:r>
+              <w:t xml:space="preserve">This displays text. </w:t>
             </w:r>
           </w:p>
         </w:tc>
@@ -6883,15 +6701,7 @@
               <w:jc w:val="both"/>
             </w:pPr>
             <w:r>
-              <w:t>The “</w:t>
-            </w:r>
-            <w:proofErr w:type="spellStart"/>
-            <w:r>
-              <w:t>txtTitle</w:t>
-            </w:r>
-            <w:proofErr w:type="spellEnd"/>
-            <w:r>
-              <w:t xml:space="preserve">” is </w:t>
+              <w:t xml:space="preserve">The “txtTitle” is </w:t>
             </w:r>
             <w:r>
               <w:t xml:space="preserve">a label. Its use </w:t>
@@ -8881,13 +8691,8 @@
               <w:t>When the user clicks on the button it will give an output. For example, when they click on “</w:t>
             </w:r>
             <w:r>
-              <w:t xml:space="preserve">Join </w:t>
-            </w:r>
-            <w:proofErr w:type="spellStart"/>
-            <w:r>
-              <w:t>MyCal</w:t>
-            </w:r>
-            <w:proofErr w:type="spellEnd"/>
+              <w:t>Join MyCal</w:t>
+            </w:r>
             <w:r>
               <w:t>” it will grant the user access to the program.</w:t>
             </w:r>
@@ -8920,13 +8725,8 @@
                 <w:tab w:val="left" w:pos="2074"/>
               </w:tabs>
             </w:pPr>
-            <w:proofErr w:type="gramStart"/>
-            <w:r>
-              <w:t>This displays</w:t>
-            </w:r>
-            <w:proofErr w:type="gramEnd"/>
-            <w:r>
-              <w:t xml:space="preserve"> text. </w:t>
+            <w:r>
+              <w:t xml:space="preserve">This displays text. </w:t>
             </w:r>
           </w:p>
         </w:tc>
@@ -8941,15 +8741,7 @@
               </w:tabs>
             </w:pPr>
             <w:r>
-              <w:t>The “</w:t>
-            </w:r>
-            <w:proofErr w:type="spellStart"/>
-            <w:r>
-              <w:t>txtTitle</w:t>
-            </w:r>
-            <w:proofErr w:type="spellEnd"/>
-            <w:r>
-              <w:t>” is a label. Its use</w:t>
+              <w:t>The “txtTitle” is a label. Its use</w:t>
             </w:r>
             <w:r>
               <w:t xml:space="preserve"> is</w:t>
@@ -9401,13 +9193,8 @@
         </mc:AlternateContent>
       </w:r>
       <w:r>
-        <w:t xml:space="preserve">First Time </w:t>
-      </w:r>
-      <w:proofErr w:type="spellStart"/>
-      <w:r>
-        <w:t>Startup</w:t>
-      </w:r>
-      <w:proofErr w:type="spellEnd"/>
+        <w:t>First Time Startup</w:t>
+      </w:r>
     </w:p>
     <w:p>
       <w:pPr>
@@ -10895,13 +10682,8 @@
                 <w:tab w:val="left" w:pos="2074"/>
               </w:tabs>
             </w:pPr>
-            <w:proofErr w:type="spellStart"/>
-            <w:r>
-              <w:t>ComboBox</w:t>
-            </w:r>
-            <w:proofErr w:type="spellEnd"/>
-            <w:r>
-              <w:t xml:space="preserve"> (</w:t>
+            <w:r>
+              <w:t>ComboBox (</w:t>
             </w:r>
             <w:r>
               <w:t>Drop Down Menu</w:t>
@@ -10992,13 +10774,8 @@
                 <w:tab w:val="left" w:pos="2074"/>
               </w:tabs>
             </w:pPr>
-            <w:proofErr w:type="gramStart"/>
-            <w:r>
-              <w:t>This displays</w:t>
-            </w:r>
-            <w:proofErr w:type="gramEnd"/>
-            <w:r>
-              <w:t xml:space="preserve"> text. </w:t>
+            <w:r>
+              <w:t xml:space="preserve">This displays text. </w:t>
             </w:r>
           </w:p>
         </w:tc>
@@ -11013,15 +10790,7 @@
               </w:tabs>
             </w:pPr>
             <w:r>
-              <w:t>The “</w:t>
-            </w:r>
-            <w:proofErr w:type="spellStart"/>
-            <w:r>
-              <w:t>txtTitle</w:t>
-            </w:r>
-            <w:proofErr w:type="spellEnd"/>
-            <w:r>
-              <w:t>” is a label. Its use</w:t>
+              <w:t>The “txtTitle” is a label. Its use</w:t>
             </w:r>
             <w:r>
               <w:t xml:space="preserve"> is </w:t>
@@ -13813,13 +13582,8 @@
                 <w:tab w:val="left" w:pos="2074"/>
               </w:tabs>
             </w:pPr>
-            <w:proofErr w:type="gramStart"/>
-            <w:r>
-              <w:t>This displays</w:t>
-            </w:r>
-            <w:proofErr w:type="gramEnd"/>
-            <w:r>
-              <w:t xml:space="preserve"> text. </w:t>
+            <w:r>
+              <w:t xml:space="preserve">This displays text. </w:t>
             </w:r>
           </w:p>
         </w:tc>
@@ -13834,15 +13598,7 @@
               </w:tabs>
             </w:pPr>
             <w:r>
-              <w:t>The “</w:t>
-            </w:r>
-            <w:proofErr w:type="spellStart"/>
-            <w:r>
-              <w:t>txtTitle</w:t>
-            </w:r>
-            <w:proofErr w:type="spellEnd"/>
-            <w:r>
-              <w:t xml:space="preserve">” is a label. Its use </w:t>
+              <w:t xml:space="preserve">The “txtTitle” is a label. Its use </w:t>
             </w:r>
             <w:r>
               <w:t xml:space="preserve">is </w:t>
@@ -13897,11 +13653,9 @@
             <w:r>
               <w:t>When the user clicks on the button it will give an output. For example, when they click on “</w:t>
             </w:r>
-            <w:proofErr w:type="spellStart"/>
             <w:r>
               <w:t>BtnAdd</w:t>
             </w:r>
-            <w:proofErr w:type="spellEnd"/>
             <w:r>
               <w:t xml:space="preserve">” it will grant the user </w:t>
             </w:r>
@@ -13925,11 +13679,9 @@
                 <w:tab w:val="left" w:pos="2074"/>
               </w:tabs>
             </w:pPr>
-            <w:proofErr w:type="spellStart"/>
             <w:r>
               <w:t>PictureBox</w:t>
             </w:r>
-            <w:proofErr w:type="spellEnd"/>
           </w:p>
         </w:tc>
         <w:tc>
@@ -13970,15 +13722,7 @@
               <w:t xml:space="preserve"> An Example is </w:t>
             </w:r>
             <w:r>
-              <w:t>“</w:t>
-            </w:r>
-            <w:proofErr w:type="spellStart"/>
-            <w:r>
-              <w:t>PictureBoxFire</w:t>
-            </w:r>
-            <w:proofErr w:type="spellEnd"/>
-            <w:r>
-              <w:t>”</w:t>
+              <w:t>“PictureBoxFire”</w:t>
             </w:r>
           </w:p>
         </w:tc>
@@ -15153,13 +14897,8 @@
                 <w:tab w:val="left" w:pos="2074"/>
               </w:tabs>
             </w:pPr>
-            <w:proofErr w:type="gramStart"/>
-            <w:r>
-              <w:t>This displays</w:t>
-            </w:r>
-            <w:proofErr w:type="gramEnd"/>
-            <w:r>
-              <w:t xml:space="preserve"> text. </w:t>
+            <w:r>
+              <w:t xml:space="preserve">This displays text. </w:t>
             </w:r>
           </w:p>
         </w:tc>
@@ -15174,15 +14913,7 @@
               </w:tabs>
             </w:pPr>
             <w:r>
-              <w:t>The “</w:t>
-            </w:r>
-            <w:proofErr w:type="spellStart"/>
-            <w:r>
-              <w:t>txtWL</w:t>
-            </w:r>
-            <w:proofErr w:type="spellEnd"/>
-            <w:r>
-              <w:t xml:space="preserve">” is a label. Its use </w:t>
+              <w:t xml:space="preserve">The “txtWL” is a label. Its use </w:t>
             </w:r>
             <w:r>
               <w:t xml:space="preserve">is </w:t>
@@ -15237,14 +14968,12 @@
             <w:r>
               <w:t>When the user clicks on the button it will give an output. For example, when they click on “</w:t>
             </w:r>
-            <w:proofErr w:type="spellStart"/>
             <w:r>
               <w:t>Btn</w:t>
             </w:r>
             <w:r>
               <w:t>WP</w:t>
             </w:r>
-            <w:proofErr w:type="spellEnd"/>
             <w:r>
               <w:t>”</w:t>
             </w:r>
@@ -15280,11 +15009,9 @@
                 <w:tab w:val="left" w:pos="2074"/>
               </w:tabs>
             </w:pPr>
-            <w:proofErr w:type="spellStart"/>
             <w:r>
               <w:t>PictureBox</w:t>
             </w:r>
-            <w:proofErr w:type="spellEnd"/>
           </w:p>
         </w:tc>
         <w:tc>
@@ -15319,16 +15046,11 @@
               <w:t xml:space="preserve">many </w:t>
             </w:r>
             <w:r>
-              <w:t>picture boxes. An Example is “</w:t>
-            </w:r>
-            <w:proofErr w:type="spellStart"/>
-            <w:r>
-              <w:t>PictureBox</w:t>
+              <w:t>picture boxes. An Example is “PictureBox</w:t>
             </w:r>
             <w:r>
               <w:t>Droplet</w:t>
             </w:r>
-            <w:proofErr w:type="spellEnd"/>
             <w:r>
               <w:t>”</w:t>
             </w:r>
@@ -16541,13 +16263,8 @@
                 <w:tab w:val="left" w:pos="2074"/>
               </w:tabs>
             </w:pPr>
-            <w:proofErr w:type="gramStart"/>
-            <w:r>
-              <w:t>This displays</w:t>
-            </w:r>
-            <w:proofErr w:type="gramEnd"/>
-            <w:r>
-              <w:t xml:space="preserve"> text. </w:t>
+            <w:r>
+              <w:t xml:space="preserve">This displays text. </w:t>
             </w:r>
           </w:p>
         </w:tc>
@@ -16562,15 +16279,7 @@
               </w:tabs>
             </w:pPr>
             <w:r>
-              <w:t>The “</w:t>
-            </w:r>
-            <w:proofErr w:type="spellStart"/>
-            <w:r>
-              <w:t>txtTitle</w:t>
-            </w:r>
-            <w:proofErr w:type="spellEnd"/>
-            <w:r>
-              <w:t xml:space="preserve">” is a label. Its use </w:t>
+              <w:t xml:space="preserve">The “txtTitle” is a label. Its use </w:t>
             </w:r>
             <w:r>
               <w:t xml:space="preserve">is </w:t>
@@ -16625,11 +16334,9 @@
             <w:r>
               <w:t>When the user clicks on the button it will give an output. For example, when they click on “</w:t>
             </w:r>
-            <w:proofErr w:type="spellStart"/>
             <w:r>
               <w:t>BtnBack</w:t>
             </w:r>
-            <w:proofErr w:type="spellEnd"/>
             <w:r>
               <w:t>”</w:t>
             </w:r>
@@ -16733,15 +16440,7 @@
       </w:pPr>
       <w:r>
         <w:lastRenderedPageBreak/>
-        <w:t xml:space="preserve">When </w:t>
-      </w:r>
-      <w:proofErr w:type="spellStart"/>
-      <w:r>
-        <w:t>BtnStr</w:t>
-      </w:r>
-      <w:proofErr w:type="spellEnd"/>
-      <w:r>
-        <w:t xml:space="preserve"> is pressed:</w:t>
+        <w:t>When BtnStr is pressed:</w:t>
       </w:r>
     </w:p>
     <w:p>
@@ -18548,13 +18247,8 @@
                 <w:tab w:val="left" w:pos="2074"/>
               </w:tabs>
             </w:pPr>
-            <w:proofErr w:type="gramStart"/>
-            <w:r>
-              <w:t>This displays</w:t>
-            </w:r>
-            <w:proofErr w:type="gramEnd"/>
-            <w:r>
-              <w:t xml:space="preserve"> text. </w:t>
+            <w:r>
+              <w:t xml:space="preserve">This displays text. </w:t>
             </w:r>
           </w:p>
         </w:tc>
@@ -18569,15 +18263,7 @@
               </w:tabs>
             </w:pPr>
             <w:r>
-              <w:t>The “</w:t>
-            </w:r>
-            <w:proofErr w:type="spellStart"/>
-            <w:r>
-              <w:t>txtTitle</w:t>
-            </w:r>
-            <w:proofErr w:type="spellEnd"/>
-            <w:r>
-              <w:t>” is a label. Its use</w:t>
+              <w:t>The “txtTitle” is a label. Its use</w:t>
             </w:r>
             <w:r>
               <w:t xml:space="preserve"> is</w:t>
@@ -18632,14 +18318,12 @@
             <w:r>
               <w:t>When the user clicks on the button it will give an output. For example, when they click on “</w:t>
             </w:r>
-            <w:proofErr w:type="spellStart"/>
             <w:r>
               <w:t>Btn</w:t>
             </w:r>
             <w:r>
               <w:t>Chest</w:t>
             </w:r>
-            <w:proofErr w:type="spellEnd"/>
             <w:r>
               <w:t>”</w:t>
             </w:r>
@@ -21061,13 +20745,8 @@
                 <w:tab w:val="left" w:pos="2074"/>
               </w:tabs>
             </w:pPr>
-            <w:proofErr w:type="gramStart"/>
-            <w:r>
-              <w:t>This displays</w:t>
-            </w:r>
-            <w:proofErr w:type="gramEnd"/>
-            <w:r>
-              <w:t xml:space="preserve"> text. </w:t>
+            <w:r>
+              <w:t xml:space="preserve">This displays text. </w:t>
             </w:r>
           </w:p>
         </w:tc>
@@ -21082,15 +20761,7 @@
               </w:tabs>
             </w:pPr>
             <w:r>
-              <w:t>The “</w:t>
-            </w:r>
-            <w:proofErr w:type="spellStart"/>
-            <w:r>
-              <w:t>txtTitle</w:t>
-            </w:r>
-            <w:proofErr w:type="spellEnd"/>
-            <w:r>
-              <w:t>” is a label. Its use is to output text.</w:t>
+              <w:t>The “txtTitle” is a label. Its use is to output text.</w:t>
             </w:r>
           </w:p>
         </w:tc>
@@ -21139,11 +20810,9 @@
             <w:r>
               <w:t>When the user clicks on the button it will give an output. For example, when they click on “</w:t>
             </w:r>
-            <w:proofErr w:type="spellStart"/>
             <w:r>
               <w:t>BtnSave</w:t>
             </w:r>
-            <w:proofErr w:type="spellEnd"/>
             <w:r>
               <w:t>”</w:t>
             </w:r>
@@ -21173,13 +20842,8 @@
                 <w:tab w:val="left" w:pos="2074"/>
               </w:tabs>
             </w:pPr>
-            <w:proofErr w:type="spellStart"/>
-            <w:r>
-              <w:t>ComboBox</w:t>
-            </w:r>
-            <w:proofErr w:type="spellEnd"/>
-            <w:r>
-              <w:t xml:space="preserve"> (Drop Down Menu)</w:t>
+            <w:r>
+              <w:t>ComboBox (Drop Down Menu)</w:t>
             </w:r>
           </w:p>
         </w:tc>
@@ -21811,11 +21475,9 @@
                 <w:tab w:val="left" w:pos="2074"/>
               </w:tabs>
             </w:pPr>
-            <w:proofErr w:type="spellStart"/>
             <w:r>
               <w:t>ComboBox</w:t>
             </w:r>
-            <w:proofErr w:type="spellEnd"/>
           </w:p>
         </w:tc>
         <w:tc>
@@ -21913,15 +21575,7 @@
               </w:tabs>
             </w:pPr>
             <w:r>
-              <w:t xml:space="preserve">This stores the </w:t>
-            </w:r>
-            <w:proofErr w:type="gramStart"/>
-            <w:r>
-              <w:t>users</w:t>
-            </w:r>
-            <w:proofErr w:type="gramEnd"/>
-            <w:r>
-              <w:t xml:space="preserve"> weight in the stat database.</w:t>
+              <w:t>This stores the users weight in the stat database.</w:t>
             </w:r>
           </w:p>
         </w:tc>
@@ -22019,13 +21673,8 @@
               <w:t>person’s</w:t>
             </w:r>
             <w:r>
-              <w:t xml:space="preserve"> goal weight cannot go under that or else they will </w:t>
-            </w:r>
-            <w:proofErr w:type="gramStart"/>
-            <w:r>
-              <w:t>be underweight</w:t>
-            </w:r>
-            <w:proofErr w:type="gramEnd"/>
+              <w:t xml:space="preserve"> goal weight cannot go under that or else they will be underweight</w:t>
+            </w:r>
           </w:p>
         </w:tc>
       </w:tr>
@@ -22055,7 +21704,6 @@
                 <w:tab w:val="left" w:pos="2074"/>
               </w:tabs>
             </w:pPr>
-            <w:proofErr w:type="spellStart"/>
             <w:r>
               <w:t>Combo</w:t>
             </w:r>
@@ -22065,7 +21713,6 @@
             <w:r>
               <w:t>ox</w:t>
             </w:r>
-            <w:proofErr w:type="spellEnd"/>
           </w:p>
         </w:tc>
         <w:tc>
@@ -22794,22 +22441,12 @@
             <w:r>
               <w:t xml:space="preserve">Local to </w:t>
             </w:r>
-            <w:proofErr w:type="spellStart"/>
-            <w:r>
-              <w:t>btn_login</w:t>
-            </w:r>
-            <w:proofErr w:type="spellEnd"/>
-            <w:r>
-              <w:t xml:space="preserve">, </w:t>
-            </w:r>
-            <w:r>
-              <w:t xml:space="preserve">method of </w:t>
-            </w:r>
-            <w:proofErr w:type="spellStart"/>
-            <w:r>
-              <w:t>frmLogin</w:t>
-            </w:r>
-            <w:proofErr w:type="spellEnd"/>
+            <w:r>
+              <w:t xml:space="preserve">btn_login, </w:t>
+            </w:r>
+            <w:r>
+              <w:t>method of frmLogin</w:t>
+            </w:r>
           </w:p>
         </w:tc>
         <w:tc>
@@ -22906,24 +22543,14 @@
               </w:tabs>
             </w:pPr>
             <w:r>
-              <w:t xml:space="preserve">Local to </w:t>
-            </w:r>
-            <w:proofErr w:type="spellStart"/>
-            <w:r>
-              <w:t>btn_Login</w:t>
-            </w:r>
-            <w:proofErr w:type="spellEnd"/>
-            <w:r>
-              <w:t xml:space="preserve"> </w:t>
+              <w:t xml:space="preserve">Local to btn_Login </w:t>
             </w:r>
             <w:r>
               <w:t xml:space="preserve">method of </w:t>
             </w:r>
-            <w:proofErr w:type="spellStart"/>
             <w:r>
               <w:t>frm_Login</w:t>
             </w:r>
-            <w:proofErr w:type="spellEnd"/>
           </w:p>
         </w:tc>
         <w:tc>
@@ -22986,7 +22613,6 @@
                 <w:tab w:val="left" w:pos="2074"/>
               </w:tabs>
             </w:pPr>
-            <w:proofErr w:type="spellStart"/>
             <w:r>
               <w:t>Combo</w:t>
             </w:r>
@@ -22996,7 +22622,6 @@
             <w:r>
               <w:t>ox</w:t>
             </w:r>
-            <w:proofErr w:type="spellEnd"/>
           </w:p>
         </w:tc>
         <w:tc>
@@ -23010,21 +22635,8 @@
               </w:tabs>
             </w:pPr>
             <w:r>
-              <w:t xml:space="preserve">Local to </w:t>
-            </w:r>
-            <w:proofErr w:type="spellStart"/>
-            <w:r>
-              <w:t>btn_Confirm</w:t>
-            </w:r>
-            <w:proofErr w:type="spellEnd"/>
-            <w:r>
-              <w:t xml:space="preserve"> method of </w:t>
-            </w:r>
-            <w:proofErr w:type="spellStart"/>
-            <w:r>
-              <w:t>frm_Register</w:t>
-            </w:r>
-            <w:proofErr w:type="spellEnd"/>
+              <w:t>Local to btn_Confirm method of frm_Register</w:t>
+            </w:r>
           </w:p>
         </w:tc>
         <w:tc>
@@ -23107,19 +22719,9 @@
             <w:r>
               <w:t xml:space="preserve">Local to </w:t>
             </w:r>
-            <w:proofErr w:type="spellStart"/>
-            <w:r>
-              <w:t>btn_Confirm</w:t>
-            </w:r>
-            <w:proofErr w:type="spellEnd"/>
-            <w:r>
-              <w:t xml:space="preserve"> method of </w:t>
-            </w:r>
-            <w:proofErr w:type="spellStart"/>
-            <w:r>
-              <w:t>frm_Register</w:t>
-            </w:r>
-            <w:proofErr w:type="spellEnd"/>
+            <w:r>
+              <w:t>btn_Confirm method of frm_Register</w:t>
+            </w:r>
           </w:p>
         </w:tc>
         <w:tc>
@@ -23133,15 +22735,7 @@
               </w:tabs>
             </w:pPr>
             <w:r>
-              <w:t xml:space="preserve">This stores the </w:t>
-            </w:r>
-            <w:proofErr w:type="gramStart"/>
-            <w:r>
-              <w:t>users</w:t>
-            </w:r>
-            <w:proofErr w:type="gramEnd"/>
-            <w:r>
-              <w:t xml:space="preserve"> weight in the stat database</w:t>
+              <w:t>This stores the users weight in the stat database</w:t>
             </w:r>
           </w:p>
         </w:tc>
@@ -23187,11 +22781,9 @@
                 <w:tab w:val="left" w:pos="2074"/>
               </w:tabs>
             </w:pPr>
-            <w:proofErr w:type="spellStart"/>
             <w:r>
               <w:t>ComboBox</w:t>
             </w:r>
-            <w:proofErr w:type="spellEnd"/>
           </w:p>
         </w:tc>
         <w:tc>
@@ -23207,19 +22799,9 @@
             <w:r>
               <w:t xml:space="preserve">Local to </w:t>
             </w:r>
-            <w:proofErr w:type="spellStart"/>
-            <w:r>
-              <w:t>btn_Confirm</w:t>
-            </w:r>
-            <w:proofErr w:type="spellEnd"/>
-            <w:r>
-              <w:t xml:space="preserve"> method of </w:t>
-            </w:r>
-            <w:proofErr w:type="spellStart"/>
-            <w:r>
-              <w:t>frm_Register</w:t>
-            </w:r>
-            <w:proofErr w:type="spellEnd"/>
+            <w:r>
+              <w:t>btn_Confirm method of frm_Register</w:t>
+            </w:r>
           </w:p>
         </w:tc>
         <w:tc>
@@ -23411,21 +22993,8 @@
               </w:tabs>
             </w:pPr>
             <w:r>
-              <w:t xml:space="preserve">Local to </w:t>
-            </w:r>
-            <w:proofErr w:type="spellStart"/>
-            <w:r>
-              <w:t>btn_login</w:t>
-            </w:r>
-            <w:proofErr w:type="spellEnd"/>
-            <w:r>
-              <w:t xml:space="preserve">, method of </w:t>
-            </w:r>
-            <w:proofErr w:type="spellStart"/>
-            <w:r>
-              <w:t>frmLogin</w:t>
-            </w:r>
-            <w:proofErr w:type="spellEnd"/>
+              <w:t>Local to btn_login, method of frmLogin</w:t>
+            </w:r>
           </w:p>
         </w:tc>
         <w:tc>
@@ -23510,21 +23079,8 @@
               </w:tabs>
             </w:pPr>
             <w:r>
-              <w:t xml:space="preserve">Local to </w:t>
-            </w:r>
-            <w:proofErr w:type="spellStart"/>
-            <w:r>
-              <w:t>btn_Login</w:t>
-            </w:r>
-            <w:proofErr w:type="spellEnd"/>
-            <w:r>
-              <w:t xml:space="preserve"> method of </w:t>
-            </w:r>
-            <w:proofErr w:type="spellStart"/>
-            <w:r>
-              <w:t>frm_Login</w:t>
-            </w:r>
-            <w:proofErr w:type="spellEnd"/>
+              <w:t>Local to btn_Login method of frm_Login</w:t>
+            </w:r>
           </w:p>
         </w:tc>
         <w:tc>
@@ -24514,11 +24070,9 @@
                 <w:tab w:val="left" w:pos="2074"/>
               </w:tabs>
             </w:pPr>
-            <w:proofErr w:type="spellStart"/>
             <w:r>
               <w:t>johndoe</w:t>
             </w:r>
-            <w:proofErr w:type="spellEnd"/>
           </w:p>
         </w:tc>
         <w:tc>
@@ -24707,11 +24261,9 @@
                 <w:tab w:val="left" w:pos="2074"/>
               </w:tabs>
             </w:pPr>
-            <w:proofErr w:type="spellStart"/>
             <w:r>
               <w:t>mycatsnameisjoe</w:t>
             </w:r>
-            <w:proofErr w:type="spellEnd"/>
           </w:p>
         </w:tc>
         <w:tc>
@@ -25765,15 +25317,7 @@
               <w:t xml:space="preserve">An error message should be displayed saying “Height is </w:t>
             </w:r>
             <w:r>
-              <w:t xml:space="preserve">not supported with </w:t>
-            </w:r>
-            <w:proofErr w:type="spellStart"/>
-            <w:r>
-              <w:t>MyCal</w:t>
-            </w:r>
-            <w:proofErr w:type="spellEnd"/>
-            <w:r>
-              <w:t>”</w:t>
+              <w:t>not supported with MyCal”</w:t>
             </w:r>
           </w:p>
         </w:tc>
@@ -25822,11 +25366,9 @@
                 <w:tab w:val="left" w:pos="2074"/>
               </w:tabs>
             </w:pPr>
-            <w:proofErr w:type="spellStart"/>
             <w:r>
               <w:t>easypasswordtocrack</w:t>
             </w:r>
-            <w:proofErr w:type="spellEnd"/>
           </w:p>
         </w:tc>
         <w:tc>
@@ -25878,15 +25420,7 @@
               <w:t xml:space="preserve">Food Item adding to the log is being tested. </w:t>
             </w:r>
             <w:r>
-              <w:t xml:space="preserve">The food item must exist in the database or an error </w:t>
-            </w:r>
-            <w:proofErr w:type="spellStart"/>
-            <w:r>
-              <w:t>messasge</w:t>
-            </w:r>
-            <w:proofErr w:type="spellEnd"/>
-            <w:r>
-              <w:t xml:space="preserve"> will display</w:t>
+              <w:t>The food item must exist in the database or an error messasge will display</w:t>
             </w:r>
           </w:p>
         </w:tc>
@@ -26328,15 +25862,7 @@
         <w:t>M</w:t>
       </w:r>
       <w:r>
-        <w:t xml:space="preserve">y first prototype is a loading screen that appears on </w:t>
-      </w:r>
-      <w:proofErr w:type="spellStart"/>
-      <w:r>
-        <w:t>startup</w:t>
-      </w:r>
-      <w:proofErr w:type="spellEnd"/>
-      <w:r>
-        <w:t xml:space="preserve"> and this leads to a login screen. At the moment the lo</w:t>
+        <w:t>y first prototype is a loading screen that appears on startup and this leads to a login screen. At the moment the lo</w:t>
       </w:r>
       <w:r>
         <w:t>ading</w:t>
@@ -26481,15 +26007,7 @@
         </w:tabs>
       </w:pPr>
       <w:r>
-        <w:t>These are the properties of the loading screen. As you can see the ‘</w:t>
-      </w:r>
-      <w:proofErr w:type="spellStart"/>
-      <w:r>
-        <w:t>BackgroundImage</w:t>
-      </w:r>
-      <w:proofErr w:type="spellEnd"/>
-      <w:r>
-        <w:t xml:space="preserve">’ is my custom design I made on photoshop. </w:t>
+        <w:t xml:space="preserve">These are the properties of the loading screen. As you can see the ‘BackgroundImage’ is my custom design I made on photoshop. </w:t>
       </w:r>
     </w:p>
     <w:p>
@@ -26635,15 +26153,7 @@
       </w:pPr>
       <w:r>
         <w:lastRenderedPageBreak/>
-        <w:t xml:space="preserve">As you can see it launches successfully. The loading bar works and there are no borders and it also appears in the centre of the screen. I have also created icons for each form and for the loading screen form you can see in the taskbar there is a </w:t>
-      </w:r>
-      <w:proofErr w:type="spellStart"/>
-      <w:r>
-        <w:t>MyCal</w:t>
-      </w:r>
-      <w:proofErr w:type="spellEnd"/>
-      <w:r>
-        <w:t xml:space="preserve"> logo icon instead of the default visual studio icon.</w:t>
+        <w:t>As you can see it launches successfully. The loading bar works and there are no borders and it also appears in the centre of the screen. I have also created icons for each form and for the loading screen form you can see in the taskbar there is a MyCal logo icon instead of the default visual studio icon.</w:t>
       </w:r>
     </w:p>
     <w:p>
@@ -27176,13 +26686,8 @@
           <w:tab w:val="left" w:pos="2074"/>
         </w:tabs>
       </w:pPr>
-      <w:proofErr w:type="gramStart"/>
-      <w:r>
-        <w:t>However</w:t>
-      </w:r>
-      <w:proofErr w:type="gramEnd"/>
-      <w:r>
-        <w:t xml:space="preserve"> the downside to this is that for the password box, it doesn’t allow me to hide the characters:</w:t>
+      <w:r>
+        <w:t>However the downside to this is that for the password box, it doesn’t allow me to hide the characters:</w:t>
       </w:r>
     </w:p>
     <w:p>
@@ -27256,15 +26761,7 @@
         </w:tabs>
       </w:pPr>
       <w:r>
-        <w:t>If I put in the “</w:t>
-      </w:r>
-      <w:proofErr w:type="spellStart"/>
-      <w:r>
-        <w:t>PasswordChar</w:t>
-      </w:r>
-      <w:proofErr w:type="spellEnd"/>
-      <w:r>
-        <w:t>” property then this would happen:</w:t>
+        <w:t>If I put in the “PasswordChar” property then this would happen:</w:t>
       </w:r>
     </w:p>
     <w:p>
@@ -27337,13 +26834,8 @@
           <w:tab w:val="left" w:pos="2074"/>
         </w:tabs>
       </w:pPr>
-      <w:proofErr w:type="spellStart"/>
-      <w:r>
-        <w:t>Im</w:t>
-      </w:r>
-      <w:proofErr w:type="spellEnd"/>
-      <w:r>
-        <w:t xml:space="preserve"> first going to start off with the </w:t>
+      <w:r>
+        <w:t xml:space="preserve">Im first going to start off with the </w:t>
       </w:r>
       <w:r>
         <w:rPr>
@@ -27412,13 +26904,8 @@
           <w:tab w:val="left" w:pos="2074"/>
         </w:tabs>
       </w:pPr>
-      <w:proofErr w:type="gramStart"/>
-      <w:r>
-        <w:t>So</w:t>
-      </w:r>
-      <w:proofErr w:type="gramEnd"/>
-      <w:r>
-        <w:t xml:space="preserve"> line 34 is an if statement, it states that when clicked, if the watermark text “Email” is still there, It will be removed in line 35 to null and line 37 states that the text colour from that box will change to black. The watermarks original colour is Silver.</w:t>
+      <w:r>
+        <w:t>So line 34 is an if statement, it states that when clicked, if the watermark text “Email” is still there, It will be removed in line 35 to null and line 37 states that the text colour from that box will change to black. The watermarks original colour is Silver.</w:t>
       </w:r>
     </w:p>
     <w:p>
@@ -27638,15 +27125,7 @@
         </w:tabs>
       </w:pPr>
       <w:r>
-        <w:t xml:space="preserve">Email and password are both short </w:t>
-      </w:r>
-      <w:proofErr w:type="gramStart"/>
-      <w:r>
-        <w:t>text</w:t>
-      </w:r>
-      <w:proofErr w:type="gramEnd"/>
-      <w:r>
-        <w:t>.</w:t>
+        <w:t>Email and password are both short text.</w:t>
       </w:r>
     </w:p>
     <w:p>
@@ -27720,17 +27199,7 @@
         </w:tabs>
       </w:pPr>
       <w:r>
-        <w:t xml:space="preserve">“admin” and “s212658” users work however “test” still does not work. I am actively trying to fix this issue as this will interfere with registration and new accounts </w:t>
-      </w:r>
-      <w:proofErr w:type="spellStart"/>
-      <w:proofErr w:type="gramStart"/>
-      <w:r>
-        <w:t>wont</w:t>
-      </w:r>
-      <w:proofErr w:type="spellEnd"/>
-      <w:proofErr w:type="gramEnd"/>
-      <w:r>
-        <w:t xml:space="preserve"> be able to login then. </w:t>
+        <w:t xml:space="preserve">“admin” and “s212658” users work however “test” still does not work. I am actively trying to fix this issue as this will interfere with registration and new accounts wont be able to login then. </w:t>
       </w:r>
     </w:p>
     <w:p>
@@ -27829,15 +27298,7 @@
         </w:tabs>
       </w:pPr>
       <w:r>
-        <w:t>I am using a Microsoft Access database. It contains one table and that is “</w:t>
-      </w:r>
-      <w:proofErr w:type="spellStart"/>
-      <w:r>
-        <w:t>tbl_users</w:t>
-      </w:r>
-      <w:proofErr w:type="spellEnd"/>
-      <w:r>
-        <w:t>”</w:t>
+        <w:t>I am using a Microsoft Access database. It contains one table and that is “tbl_users”</w:t>
       </w:r>
     </w:p>
     <w:p>
@@ -27949,15 +27410,7 @@
         </w:tabs>
       </w:pPr>
       <w:r>
-        <w:t>This is the .</w:t>
-      </w:r>
-      <w:proofErr w:type="spellStart"/>
-      <w:r>
-        <w:t>xsd</w:t>
-      </w:r>
-      <w:proofErr w:type="spellEnd"/>
-      <w:r>
-        <w:t xml:space="preserve"> file in the access database. It allows me to input SQL </w:t>
+        <w:t xml:space="preserve">This is the .xsd file in the access database. It allows me to input SQL </w:t>
       </w:r>
       <w:r>
         <w:t>statements</w:t>
@@ -28041,33 +27494,17 @@
         </w:tabs>
       </w:pPr>
       <w:r>
-        <w:t>This is the SQL statement for “</w:t>
-      </w:r>
-      <w:proofErr w:type="spellStart"/>
-      <w:r>
-        <w:t>GetDatabyEmail</w:t>
-      </w:r>
-      <w:proofErr w:type="spellEnd"/>
-      <w:r>
-        <w:t xml:space="preserve">…”. </w:t>
-      </w:r>
-    </w:p>
-    <w:p>
-      <w:pPr>
-        <w:tabs>
-          <w:tab w:val="left" w:pos="2074"/>
-        </w:tabs>
-      </w:pPr>
-      <w:r>
-        <w:t xml:space="preserve">This is the actual SQL statement that connects with the login form. </w:t>
-      </w:r>
-      <w:proofErr w:type="gramStart"/>
-      <w:r>
-        <w:t>Its</w:t>
-      </w:r>
-      <w:proofErr w:type="gramEnd"/>
-      <w:r>
-        <w:t xml:space="preserve"> selecting the email and password fields from the users table</w:t>
+        <w:t xml:space="preserve">This is the SQL statement for “GetDatabyEmail…”. </w:t>
+      </w:r>
+    </w:p>
+    <w:p>
+      <w:pPr>
+        <w:tabs>
+          <w:tab w:val="left" w:pos="2074"/>
+        </w:tabs>
+      </w:pPr>
+      <w:r>
+        <w:t>This is the actual SQL statement that connects with the login form. Its selecting the email and password fields from the users table</w:t>
       </w:r>
       <w:r>
         <w:t>.</w:t>
@@ -28087,15 +27524,7 @@
         </w:tabs>
       </w:pPr>
       <w:r>
-        <w:t xml:space="preserve">WHERE [Email] </w:t>
-      </w:r>
-      <w:proofErr w:type="gramStart"/>
-      <w:r>
-        <w:t>= ?</w:t>
-      </w:r>
-      <w:proofErr w:type="gramEnd"/>
-      <w:r>
-        <w:t xml:space="preserve"> AND [Password]=?</w:t>
+        <w:t>WHERE [Email] = ? AND [Password]=?</w:t>
       </w:r>
     </w:p>
     <w:p>
@@ -28120,26 +27549,10 @@
         <w:t>It's telling the database "I am going to give you data, put that data in this spot"</w:t>
       </w:r>
       <w:r>
-        <w:t xml:space="preserve">. When the data entered by the user matches with the data that is present in the records of the table then it will grant the user access. A drawback to this in my solution is that the user is able to input </w:t>
-      </w:r>
-      <w:proofErr w:type="spellStart"/>
-      <w:r>
-        <w:t>unsanitised</w:t>
-      </w:r>
-      <w:proofErr w:type="spellEnd"/>
-      <w:r>
-        <w:t xml:space="preserve"> data.</w:t>
-      </w:r>
-      <w:r>
-        <w:t xml:space="preserve"> </w:t>
-      </w:r>
-      <w:proofErr w:type="spellStart"/>
-      <w:r>
-        <w:t>Unsanitised</w:t>
-      </w:r>
-      <w:proofErr w:type="spellEnd"/>
-      <w:r>
-        <w:t xml:space="preserve"> data regarding to my solution for example is when a password that has spaces or emails that do not have an @ symbol in it go through.</w:t>
+        <w:t>. When the data entered by the user matches with the data that is present in the records of the table then it will grant the user access. A drawback to this in my solution is that the user is able to input unsanitised data.</w:t>
+      </w:r>
+      <w:r>
+        <w:t xml:space="preserve"> Unsanitised data regarding to my solution for example is when a password that has spaces or emails that do not have an @ symbol in it go through.</w:t>
       </w:r>
       <w:r>
         <w:t xml:space="preserve"> </w:t>
@@ -28248,15 +27661,7 @@
         <w:t>when the persons login details are correct. Lines 79 to 84 mean that if a person has not entered anything in the email box then it will show a message box saying that their login details are incorrect. They will then be prompted to try again. Lines 87 to 88 are what connect the database and its user table to the login form. It gets the Email and Password fields and the user enters the data in the email box and the password box. This connects to the SQL statement mentioned above: “</w:t>
       </w:r>
       <w:r>
-        <w:t xml:space="preserve">WHERE [Email] </w:t>
-      </w:r>
-      <w:proofErr w:type="gramStart"/>
-      <w:r>
-        <w:t>= ?</w:t>
-      </w:r>
-      <w:proofErr w:type="gramEnd"/>
-      <w:r>
-        <w:t xml:space="preserve"> AND [Password]=?</w:t>
+        <w:t>WHERE [Email] = ? AND [Password]=?</w:t>
       </w:r>
       <w:r>
         <w:t>”</w:t>
@@ -28269,138 +27674,123 @@
         </w:tabs>
       </w:pPr>
       <w:r>
-        <w:t>If successful then it will allow the user access into the main interface. The Login form will be hidden and the “</w:t>
-      </w:r>
-      <w:proofErr w:type="spellStart"/>
-      <w:r>
-        <w:t>MainInterface</w:t>
-      </w:r>
-      <w:proofErr w:type="spellEnd"/>
-      <w:r>
-        <w:t xml:space="preserve">” form will show. If they get it wrong then Line 101 comes into action. </w:t>
-      </w:r>
-    </w:p>
-    <w:p>
-      <w:pPr>
-        <w:tabs>
-          <w:tab w:val="left" w:pos="2074"/>
-        </w:tabs>
-      </w:pPr>
-    </w:p>
-    <w:p>
-      <w:pPr>
-        <w:tabs>
-          <w:tab w:val="left" w:pos="2074"/>
-        </w:tabs>
-      </w:pPr>
-    </w:p>
-    <w:p>
-      <w:pPr>
-        <w:tabs>
-          <w:tab w:val="left" w:pos="2074"/>
-        </w:tabs>
-      </w:pPr>
-    </w:p>
-    <w:p>
-      <w:pPr>
-        <w:tabs>
-          <w:tab w:val="left" w:pos="2074"/>
-        </w:tabs>
-      </w:pPr>
-    </w:p>
-    <w:p>
-      <w:pPr>
-        <w:tabs>
-          <w:tab w:val="left" w:pos="2074"/>
-        </w:tabs>
-      </w:pPr>
-    </w:p>
-    <w:p>
-      <w:pPr>
-        <w:tabs>
-          <w:tab w:val="left" w:pos="2074"/>
-        </w:tabs>
-      </w:pPr>
-    </w:p>
-    <w:p>
-      <w:pPr>
-        <w:tabs>
-          <w:tab w:val="left" w:pos="2074"/>
-        </w:tabs>
-      </w:pPr>
-    </w:p>
-    <w:p>
-      <w:pPr>
-        <w:tabs>
-          <w:tab w:val="left" w:pos="2074"/>
-        </w:tabs>
-      </w:pPr>
-    </w:p>
-    <w:p>
-      <w:pPr>
-        <w:tabs>
-          <w:tab w:val="left" w:pos="2074"/>
-        </w:tabs>
-      </w:pPr>
-    </w:p>
-    <w:p>
-      <w:pPr>
-        <w:tabs>
-          <w:tab w:val="left" w:pos="2074"/>
-        </w:tabs>
-      </w:pPr>
-    </w:p>
-    <w:p>
-      <w:pPr>
-        <w:tabs>
-          <w:tab w:val="left" w:pos="2074"/>
-        </w:tabs>
-      </w:pPr>
-    </w:p>
-    <w:p>
-      <w:pPr>
-        <w:tabs>
-          <w:tab w:val="left" w:pos="2074"/>
-        </w:tabs>
-      </w:pPr>
-    </w:p>
-    <w:p>
-      <w:pPr>
-        <w:tabs>
-          <w:tab w:val="left" w:pos="2074"/>
-        </w:tabs>
-      </w:pPr>
-    </w:p>
-    <w:p>
-      <w:pPr>
-        <w:tabs>
-          <w:tab w:val="left" w:pos="2074"/>
-        </w:tabs>
-      </w:pPr>
-    </w:p>
-    <w:p>
-      <w:pPr>
-        <w:tabs>
-          <w:tab w:val="left" w:pos="2074"/>
-        </w:tabs>
-      </w:pPr>
-    </w:p>
-    <w:p>
-      <w:pPr>
-        <w:tabs>
-          <w:tab w:val="left" w:pos="2074"/>
-        </w:tabs>
-      </w:pPr>
-      <w:proofErr w:type="spellStart"/>
-      <w:proofErr w:type="gramStart"/>
+        <w:t xml:space="preserve">If successful then it will allow the user access into the main interface. The Login form will be hidden and the “MainInterface” form will show. If they get it wrong then Line 101 comes into action. </w:t>
+      </w:r>
+    </w:p>
+    <w:p>
+      <w:pPr>
+        <w:tabs>
+          <w:tab w:val="left" w:pos="2074"/>
+        </w:tabs>
+      </w:pPr>
+    </w:p>
+    <w:p>
+      <w:pPr>
+        <w:tabs>
+          <w:tab w:val="left" w:pos="2074"/>
+        </w:tabs>
+      </w:pPr>
+    </w:p>
+    <w:p>
+      <w:pPr>
+        <w:tabs>
+          <w:tab w:val="left" w:pos="2074"/>
+        </w:tabs>
+      </w:pPr>
+    </w:p>
+    <w:p>
+      <w:pPr>
+        <w:tabs>
+          <w:tab w:val="left" w:pos="2074"/>
+        </w:tabs>
+      </w:pPr>
+    </w:p>
+    <w:p>
+      <w:pPr>
+        <w:tabs>
+          <w:tab w:val="left" w:pos="2074"/>
+        </w:tabs>
+      </w:pPr>
+    </w:p>
+    <w:p>
+      <w:pPr>
+        <w:tabs>
+          <w:tab w:val="left" w:pos="2074"/>
+        </w:tabs>
+      </w:pPr>
+    </w:p>
+    <w:p>
+      <w:pPr>
+        <w:tabs>
+          <w:tab w:val="left" w:pos="2074"/>
+        </w:tabs>
+      </w:pPr>
+    </w:p>
+    <w:p>
+      <w:pPr>
+        <w:tabs>
+          <w:tab w:val="left" w:pos="2074"/>
+        </w:tabs>
+      </w:pPr>
+    </w:p>
+    <w:p>
+      <w:pPr>
+        <w:tabs>
+          <w:tab w:val="left" w:pos="2074"/>
+        </w:tabs>
+      </w:pPr>
+    </w:p>
+    <w:p>
+      <w:pPr>
+        <w:tabs>
+          <w:tab w:val="left" w:pos="2074"/>
+        </w:tabs>
+      </w:pPr>
+    </w:p>
+    <w:p>
+      <w:pPr>
+        <w:tabs>
+          <w:tab w:val="left" w:pos="2074"/>
+        </w:tabs>
+      </w:pPr>
+    </w:p>
+    <w:p>
+      <w:pPr>
+        <w:tabs>
+          <w:tab w:val="left" w:pos="2074"/>
+        </w:tabs>
+      </w:pPr>
+    </w:p>
+    <w:p>
+      <w:pPr>
+        <w:tabs>
+          <w:tab w:val="left" w:pos="2074"/>
+        </w:tabs>
+      </w:pPr>
+    </w:p>
+    <w:p>
+      <w:pPr>
+        <w:tabs>
+          <w:tab w:val="left" w:pos="2074"/>
+        </w:tabs>
+      </w:pPr>
+    </w:p>
+    <w:p>
+      <w:pPr>
+        <w:tabs>
+          <w:tab w:val="left" w:pos="2074"/>
+        </w:tabs>
+      </w:pPr>
+    </w:p>
+    <w:p>
+      <w:pPr>
+        <w:tabs>
+          <w:tab w:val="left" w:pos="2074"/>
+        </w:tabs>
+      </w:pPr>
       <w:r>
         <w:lastRenderedPageBreak/>
-        <w:t>Lets</w:t>
-      </w:r>
-      <w:proofErr w:type="spellEnd"/>
-      <w:proofErr w:type="gramEnd"/>
-      <w:r>
-        <w:t xml:space="preserve"> try both the admin and the s212 account to see if they work</w:t>
+        <w:t>Lets try both the admin and the s212 account to see if they work</w:t>
       </w:r>
     </w:p>
     <w:p>
@@ -28992,15 +28382,7 @@
         <w:t>So first I didn’t like the initial design of th</w:t>
       </w:r>
       <w:r>
-        <w:t xml:space="preserve">e Login button so I decided to create my own button class. I watched a few </w:t>
-      </w:r>
-      <w:proofErr w:type="spellStart"/>
-      <w:r>
-        <w:t>youtube</w:t>
-      </w:r>
-      <w:proofErr w:type="spellEnd"/>
-      <w:r>
-        <w:t xml:space="preserve"> videos to help me start. This took </w:t>
+        <w:t xml:space="preserve">e Login button so I decided to create my own button class. I watched a few youtube videos to help me start. This took </w:t>
       </w:r>
       <w:r>
         <w:t>around 4-5</w:t>
@@ -29347,15 +28729,7 @@
         </w:tabs>
       </w:pPr>
       <w:r>
-        <w:t xml:space="preserve">The form is working properly but still needs functionality. I am really happy how this turned out. By using my custom button </w:t>
-      </w:r>
-      <w:proofErr w:type="gramStart"/>
-      <w:r>
-        <w:t>class</w:t>
-      </w:r>
-      <w:proofErr w:type="gramEnd"/>
-      <w:r>
-        <w:t xml:space="preserve"> I was able to make the main interface identical to the concept. I still need to add the settings button on here.</w:t>
+        <w:t>The form is working properly but still needs functionality. I am really happy how this turned out. By using my custom button class I was able to make the main interface identical to the concept. I still need to add the settings button on here.</w:t>
       </w:r>
     </w:p>
     <w:p>
@@ -29500,7 +28874,7 @@
           </mc:Choice>
           <mc:Fallback>
             <w:pict>
-              <v:shapetype w14:anchorId="0EA0808A" id="_x0000_t75" coordsize="21600,21600" o:spt="75" o:preferrelative="t" path="m@4@5l@4@11@9@11@9@5xe" filled="f" stroked="f">
+              <v:shapetype w14:anchorId="2BC93A48" id="_x0000_t75" coordsize="21600,21600" o:spt="75" o:preferrelative="t" path="m@4@5l@4@11@9@11@9@5xe" filled="f" stroked="f">
                 <v:stroke joinstyle="miter"/>
                 <v:formulas>
                   <v:f eqn="if lineDrawn pixelLineWidth 0"/>
@@ -29564,7 +28938,7 @@
           </mc:Choice>
           <mc:Fallback>
             <w:pict>
-              <v:shape w14:anchorId="6C59A01F" id="Ink 1804045330" o:spid="_x0000_s1026" type="#_x0000_t75" style="position:absolute;margin-left:-12.1pt;margin-top:27.05pt;width:30.95pt;height:51.65pt;z-index:251960327;visibility:visible;mso-wrap-style:square;mso-wrap-distance-left:9pt;mso-wrap-distance-top:0;mso-wrap-distance-right:9pt;mso-wrap-distance-bottom:0;mso-position-horizontal:absolute;mso-position-horizontal-relative:text;mso-position-vertical:absolute;mso-position-vertical-relative:text" o:gfxdata="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">
+              <v:shape w14:anchorId="6A121647" id="Ink 1804045330" o:spid="_x0000_s1026" type="#_x0000_t75" style="position:absolute;margin-left:-12.1pt;margin-top:27.05pt;width:30.95pt;height:51.65pt;z-index:251960327;visibility:visible;mso-wrap-style:square;mso-wrap-distance-left:9pt;mso-wrap-distance-top:0;mso-wrap-distance-right:9pt;mso-wrap-distance-bottom:0;mso-position-horizontal:absolute;mso-position-horizontal-relative:text;mso-position-vertical:absolute;mso-position-vertical-relative:text" o:gfxdata="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">
                 <v:imagedata r:id="rId75" o:title=""/>
               </v:shape>
             </w:pict>
@@ -29785,15 +29159,7 @@
         </w:tabs>
       </w:pPr>
       <w:r>
-        <w:t xml:space="preserve">When </w:t>
-      </w:r>
-      <w:proofErr w:type="gramStart"/>
-      <w:r>
-        <w:t>its</w:t>
-      </w:r>
-      <w:proofErr w:type="gramEnd"/>
-      <w:r>
-        <w:t xml:space="preserve"> done it displays a message box stating that the account was created successfully and the user must then go </w:t>
+        <w:t xml:space="preserve">When its done it displays a message box stating that the account was created successfully and the user must then go </w:t>
       </w:r>
       <w:r>
         <w:t>back to the login page to continue.</w:t>
@@ -29979,31 +29345,7 @@
         </w:tabs>
       </w:pPr>
       <w:r>
-        <w:t>I then found that JET couldn’t provide a 64 bit driver for my 64 bit machine. After doing more research I found that the new Microsoft ‘ACE’ database engine does provide the 64 bit driver and includes backwards compatibility for all .</w:t>
-      </w:r>
-      <w:proofErr w:type="spellStart"/>
-      <w:r>
-        <w:t>mdb</w:t>
-      </w:r>
-      <w:proofErr w:type="spellEnd"/>
-      <w:r>
-        <w:t xml:space="preserve"> and .</w:t>
-      </w:r>
-      <w:proofErr w:type="spellStart"/>
-      <w:r>
-        <w:t>accdb</w:t>
-      </w:r>
-      <w:proofErr w:type="spellEnd"/>
-      <w:r>
-        <w:t xml:space="preserve"> database files. This was perfect for me. </w:t>
-      </w:r>
-      <w:proofErr w:type="gramStart"/>
-      <w:r>
-        <w:t>However</w:t>
-      </w:r>
-      <w:proofErr w:type="gramEnd"/>
-      <w:r>
-        <w:t xml:space="preserve"> I am very annoyed that I spent a lot of time trying to fix this issue.</w:t>
+        <w:t>I then found that JET couldn’t provide a 64 bit driver for my 64 bit machine. After doing more research I found that the new Microsoft ‘ACE’ database engine does provide the 64 bit driver and includes backwards compatibility for all .mdb and .accdb database files. This was perfect for me. However I am very annoyed that I spent a lot of time trying to fix this issue.</w:t>
       </w:r>
     </w:p>
     <w:p>
@@ -30134,15 +29476,7 @@
         </w:tabs>
       </w:pPr>
       <w:r>
-        <w:t xml:space="preserve">I still need to add the combo boxes Height, </w:t>
-      </w:r>
-      <w:proofErr w:type="gramStart"/>
-      <w:r>
-        <w:t>Gender</w:t>
-      </w:r>
-      <w:proofErr w:type="gramEnd"/>
-      <w:r>
-        <w:t xml:space="preserve"> and Activity Level.</w:t>
+        <w:t>I still need to add the combo boxes Height, Gender and Activity Level.</w:t>
       </w:r>
     </w:p>
     <w:p>
@@ -30213,15 +29547,7 @@
         <w:t xml:space="preserve"> </w:t>
       </w:r>
       <w:r>
-        <w:t xml:space="preserve">It looks a lot more aesthetically pleasing and I also added the combo boxes for Height, </w:t>
-      </w:r>
-      <w:proofErr w:type="gramStart"/>
-      <w:r>
-        <w:t>Gender</w:t>
-      </w:r>
-      <w:proofErr w:type="gramEnd"/>
-      <w:r>
-        <w:t xml:space="preserve"> and Activity Level</w:t>
+        <w:t>It looks a lot more aesthetically pleasing and I also added the combo boxes for Height, Gender and Activity Level</w:t>
       </w:r>
     </w:p>
     <w:p>
@@ -30308,27 +29634,11 @@
         </w:rPr>
       </w:pPr>
       <w:r>
-        <w:t xml:space="preserve">Initially it was the same blue background as the register screen however it looked very confusing as there was no outline on both the register form and the information button form. </w:t>
-      </w:r>
-      <w:proofErr w:type="gramStart"/>
-      <w:r>
-        <w:t>So</w:t>
-      </w:r>
-      <w:proofErr w:type="gramEnd"/>
-      <w:r>
-        <w:t xml:space="preserve"> to fix this I made the blue colour of the form for the information button lighter. It looks much better and the form also </w:t>
+        <w:t xml:space="preserve">Initially it was the same blue background as the register screen however it looked very confusing as there was no outline on both the register form and the information button form. So to fix this I made the blue colour of the form for the information button lighter. It looks much better and the form also </w:t>
       </w:r>
       <w:r>
         <w:lastRenderedPageBreak/>
-        <w:t xml:space="preserve">stands out. To make it easier for the user I added a little X button on my form and it closes when it is clicked. I added some extra detail to all forms so when a user hovers their mouse over a button it becomes the hand icon or when a user hovers their mouse over a text box it becomes </w:t>
-      </w:r>
-      <w:proofErr w:type="gramStart"/>
-      <w:r>
-        <w:t>an</w:t>
-      </w:r>
-      <w:proofErr w:type="gramEnd"/>
-      <w:r>
-        <w:t xml:space="preserve"> </w:t>
+        <w:t xml:space="preserve">stands out. To make it easier for the user I added a little X button on my form and it closes when it is clicked. I added some extra detail to all forms so when a user hovers their mouse over a button it becomes the hand icon or when a user hovers their mouse over a text box it becomes an </w:t>
       </w:r>
       <w:r>
         <w:rPr>
@@ -30451,59 +29761,23 @@
         <w:rPr>
           <w:rFonts w:cstheme="minorHAnsi"/>
         </w:rPr>
-        <w:t xml:space="preserve">There was a syntax error in the </w:t>
-      </w:r>
-      <w:proofErr w:type="spellStart"/>
-      <w:r>
+        <w:t>There was a syntax error in the sql statement. I didn’t know how to fix this so I decided to look at the documentation again and read some stack over flow solutions. I found that creating parameters instead was way better then concatenating all my variables in a single set of parenthesis.</w:t>
+      </w:r>
+    </w:p>
+    <w:p>
+      <w:pPr>
+        <w:tabs>
+          <w:tab w:val="left" w:pos="2074"/>
+        </w:tabs>
         <w:rPr>
           <w:rFonts w:cstheme="minorHAnsi"/>
         </w:rPr>
-        <w:t>sql</w:t>
-      </w:r>
-      <w:proofErr w:type="spellEnd"/>
+      </w:pPr>
       <w:r>
         <w:rPr>
           <w:rFonts w:cstheme="minorHAnsi"/>
         </w:rPr>
-        <w:t xml:space="preserve"> statement. I didn’t know how to fix this so I decided to look at the documentation again and read some stack over flow solutions. I found that creating parameters instead was way better then concatenating all my variables in a single set of </w:t>
-      </w:r>
-      <w:proofErr w:type="gramStart"/>
-      <w:r>
-        <w:rPr>
-          <w:rFonts w:cstheme="minorHAnsi"/>
-        </w:rPr>
-        <w:t>parenthesis</w:t>
-      </w:r>
-      <w:proofErr w:type="gramEnd"/>
-      <w:r>
-        <w:rPr>
-          <w:rFonts w:cstheme="minorHAnsi"/>
-        </w:rPr>
-        <w:t>.</w:t>
-      </w:r>
-    </w:p>
-    <w:p>
-      <w:pPr>
-        <w:tabs>
-          <w:tab w:val="left" w:pos="2074"/>
-        </w:tabs>
-        <w:rPr>
-          <w:rFonts w:cstheme="minorHAnsi"/>
-        </w:rPr>
-      </w:pPr>
-      <w:proofErr w:type="gramStart"/>
-      <w:r>
-        <w:rPr>
-          <w:rFonts w:cstheme="minorHAnsi"/>
-        </w:rPr>
-        <w:t>So</w:t>
-      </w:r>
-      <w:proofErr w:type="gramEnd"/>
-      <w:r>
-        <w:rPr>
-          <w:rFonts w:cstheme="minorHAnsi"/>
-        </w:rPr>
-        <w:t xml:space="preserve"> I did just that.</w:t>
+        <w:t>So I did just that.</w:t>
       </w:r>
     </w:p>
     <w:p>
@@ -30879,58 +30153,34 @@
         <w:rPr>
           <w:rFonts w:cstheme="minorHAnsi"/>
         </w:rPr>
-        <w:t xml:space="preserve">Even after doing </w:t>
-      </w:r>
-      <w:proofErr w:type="gramStart"/>
-      <w:r>
+        <w:t xml:space="preserve">Even after doing this I still got this error: </w:t>
+      </w:r>
+    </w:p>
+    <w:p>
+      <w:pPr>
+        <w:tabs>
+          <w:tab w:val="left" w:pos="2074"/>
+        </w:tabs>
         <w:rPr>
           <w:rFonts w:cstheme="minorHAnsi"/>
         </w:rPr>
-        <w:t>this</w:t>
-      </w:r>
-      <w:proofErr w:type="gramEnd"/>
+      </w:pPr>
       <w:r>
         <w:rPr>
           <w:rFonts w:cstheme="minorHAnsi"/>
         </w:rPr>
-        <w:t xml:space="preserve"> I still got this error: </w:t>
-      </w:r>
-    </w:p>
-    <w:p>
-      <w:pPr>
-        <w:tabs>
-          <w:tab w:val="left" w:pos="2074"/>
-        </w:tabs>
+        <w:t>“</w:t>
+      </w:r>
+      <w:r>
         <w:rPr>
           <w:rFonts w:cstheme="minorHAnsi"/>
         </w:rPr>
-      </w:pPr>
+        <w:t>System.Data.OleDb.OleDbException: 'No value given for one or more required parameters.</w:t>
+      </w:r>
       <w:r>
         <w:rPr>
           <w:rFonts w:cstheme="minorHAnsi"/>
         </w:rPr>
-        <w:t>“</w:t>
-      </w:r>
-      <w:proofErr w:type="spellStart"/>
-      <w:proofErr w:type="gramStart"/>
-      <w:r>
-        <w:rPr>
-          <w:rFonts w:cstheme="minorHAnsi"/>
-        </w:rPr>
-        <w:t>System.Data.OleDb.OleDbException</w:t>
-      </w:r>
-      <w:proofErr w:type="spellEnd"/>
-      <w:proofErr w:type="gramEnd"/>
-      <w:r>
-        <w:rPr>
-          <w:rFonts w:cstheme="minorHAnsi"/>
-        </w:rPr>
-        <w:t>: 'No value given for one or more required parameters.</w:t>
-      </w:r>
-      <w:r>
-        <w:rPr>
-          <w:rFonts w:cstheme="minorHAnsi"/>
-        </w:rPr>
         <w:t xml:space="preserve">” </w:t>
       </w:r>
     </w:p>
@@ -30970,26 +30220,8 @@
           <w:tab w:val="left" w:pos="2074"/>
         </w:tabs>
       </w:pPr>
-      <w:proofErr w:type="spellStart"/>
-      <w:r>
-        <w:t>cmd</w:t>
-      </w:r>
-      <w:proofErr w:type="spellEnd"/>
-      <w:r>
-        <w:t xml:space="preserve"> = new </w:t>
-      </w:r>
-      <w:proofErr w:type="spellStart"/>
-      <w:proofErr w:type="gramStart"/>
-      <w:r>
-        <w:t>OleDbCommand</w:t>
-      </w:r>
-      <w:proofErr w:type="spellEnd"/>
-      <w:r>
-        <w:t>(</w:t>
-      </w:r>
-      <w:proofErr w:type="gramEnd"/>
-      <w:r>
-        <w:t>register, con);</w:t>
+      <w:r>
+        <w:t>cmd = new OleDbCommand(register, con);</w:t>
       </w:r>
     </w:p>
     <w:p>
@@ -31008,23 +30240,8 @@
           <w:tab w:val="left" w:pos="2074"/>
         </w:tabs>
       </w:pPr>
-      <w:proofErr w:type="spellStart"/>
-      <w:proofErr w:type="gramStart"/>
-      <w:r>
-        <w:t>cmd.Parameters.AddWithValue</w:t>
-      </w:r>
-      <w:proofErr w:type="spellEnd"/>
-      <w:proofErr w:type="gramEnd"/>
-      <w:r>
-        <w:t>(“</w:t>
-      </w:r>
-      <w:proofErr w:type="spellStart"/>
-      <w:r>
-        <w:t>key”,value</w:t>
-      </w:r>
-      <w:proofErr w:type="spellEnd"/>
-      <w:r>
-        <w:t>);</w:t>
+      <w:r>
+        <w:t>cmd.Parameters.AddWithValue(“key”,value);</w:t>
       </w:r>
     </w:p>
     <w:p>
@@ -31053,15 +30270,8 @@
           <w:tab w:val="left" w:pos="2074"/>
         </w:tabs>
       </w:pPr>
-      <w:proofErr w:type="spellStart"/>
-      <w:proofErr w:type="gramStart"/>
-      <w:r>
-        <w:t>cmd.ExecuteNonQuery</w:t>
-      </w:r>
-      <w:proofErr w:type="spellEnd"/>
-      <w:proofErr w:type="gramEnd"/>
-      <w:r>
-        <w:t>();</w:t>
+      <w:r>
+        <w:t>cmd.ExecuteNonQuery();</w:t>
       </w:r>
     </w:p>
     <w:p>
@@ -31115,28 +30325,7 @@
         </w:tabs>
       </w:pPr>
       <w:r>
-        <w:t>The line “</w:t>
-      </w:r>
-      <w:proofErr w:type="spellStart"/>
-      <w:r>
-        <w:t>cmd</w:t>
-      </w:r>
-      <w:proofErr w:type="spellEnd"/>
-      <w:r>
-        <w:t xml:space="preserve"> = new </w:t>
-      </w:r>
-      <w:proofErr w:type="spellStart"/>
-      <w:proofErr w:type="gramStart"/>
-      <w:r>
-        <w:t>OleDbCommand</w:t>
-      </w:r>
-      <w:proofErr w:type="spellEnd"/>
-      <w:r>
-        <w:t>(</w:t>
-      </w:r>
-      <w:proofErr w:type="gramEnd"/>
-      <w:r>
-        <w:t xml:space="preserve">register, con);” had to go before the parameters instead of after them. </w:t>
+        <w:t xml:space="preserve">The line “cmd = new OleDbCommand(register, con);” had to go before the parameters instead of after them. </w:t>
       </w:r>
     </w:p>
     <w:p>
@@ -31277,14 +30466,119 @@
           <w:tab w:val="left" w:pos="2074"/>
         </w:tabs>
       </w:pPr>
-    </w:p>
-    <w:p>
-      <w:pPr>
-        <w:tabs>
-          <w:tab w:val="left" w:pos="2074"/>
-        </w:tabs>
-      </w:pPr>
-      <w:r>
+      <w:r>
+        <w:t>The height box will have an information icon next to it just like the activity level one and it will look like this:</w:t>
+      </w:r>
+    </w:p>
+    <w:p>
+      <w:pPr>
+        <w:tabs>
+          <w:tab w:val="left" w:pos="2074"/>
+        </w:tabs>
+      </w:pPr>
+      <w:r>
+        <w:drawing>
+          <wp:inline distT="0" distB="0" distL="0" distR="0" wp14:anchorId="5F31CE4D" wp14:editId="14C459F5">
+            <wp:extent cx="5687219" cy="1829055"/>
+            <wp:effectExtent l="0" t="0" r="8890" b="0"/>
+            <wp:docPr id="1804045338" name="Picture 1804045338" descr="Graphical user interface, text, application&#10;&#10;Description automatically generated"/>
+            <wp:cNvGraphicFramePr>
+              <a:graphicFrameLocks xmlns:a="http://schemas.openxmlformats.org/drawingml/2006/main" noChangeAspect="1"/>
+            </wp:cNvGraphicFramePr>
+            <a:graphic xmlns:a="http://schemas.openxmlformats.org/drawingml/2006/main">
+              <a:graphicData uri="http://schemas.openxmlformats.org/drawingml/2006/picture">
+                <pic:pic xmlns:pic="http://schemas.openxmlformats.org/drawingml/2006/picture">
+                  <pic:nvPicPr>
+                    <pic:cNvPr id="1804045338" name="Picture 1804045338" descr="Graphical user interface, text, application&#10;&#10;Description automatically generated"/>
+                    <pic:cNvPicPr/>
+                  </pic:nvPicPr>
+                  <pic:blipFill>
+                    <a:blip r:embed="rId92"/>
+                    <a:stretch>
+                      <a:fillRect/>
+                    </a:stretch>
+                  </pic:blipFill>
+                  <pic:spPr>
+                    <a:xfrm>
+                      <a:off x="0" y="0"/>
+                      <a:ext cx="5687219" cy="1829055"/>
+                    </a:xfrm>
+                    <a:prstGeom prst="rect">
+                      <a:avLst/>
+                    </a:prstGeom>
+                  </pic:spPr>
+                </pic:pic>
+              </a:graphicData>
+            </a:graphic>
+          </wp:inline>
+        </w:drawing>
+      </w:r>
+      <w:r>
+        <w:t xml:space="preserve"> </w:t>
+      </w:r>
+    </w:p>
+    <w:p>
+      <w:pPr>
+        <w:tabs>
+          <w:tab w:val="left" w:pos="2074"/>
+        </w:tabs>
+      </w:pPr>
+      <w:r>
+        <w:t>Here is the finished register screen:</w:t>
+      </w:r>
+    </w:p>
+    <w:p>
+      <w:pPr>
+        <w:tabs>
+          <w:tab w:val="left" w:pos="2074"/>
+        </w:tabs>
+      </w:pPr>
+      <w:r>
+        <w:drawing>
+          <wp:inline distT="0" distB="0" distL="0" distR="0" wp14:anchorId="19988A40" wp14:editId="6F191FD0">
+            <wp:extent cx="5029200" cy="2902961"/>
+            <wp:effectExtent l="0" t="0" r="0" b="0"/>
+            <wp:docPr id="1804045337" name="Picture 1804045337" descr="Timeline&#10;&#10;Description automatically generated"/>
+            <wp:cNvGraphicFramePr>
+              <a:graphicFrameLocks xmlns:a="http://schemas.openxmlformats.org/drawingml/2006/main" noChangeAspect="1"/>
+            </wp:cNvGraphicFramePr>
+            <a:graphic xmlns:a="http://schemas.openxmlformats.org/drawingml/2006/main">
+              <a:graphicData uri="http://schemas.openxmlformats.org/drawingml/2006/picture">
+                <pic:pic xmlns:pic="http://schemas.openxmlformats.org/drawingml/2006/picture">
+                  <pic:nvPicPr>
+                    <pic:cNvPr id="1804045337" name="Picture 1804045337" descr="Timeline&#10;&#10;Description automatically generated"/>
+                    <pic:cNvPicPr/>
+                  </pic:nvPicPr>
+                  <pic:blipFill>
+                    <a:blip r:embed="rId93"/>
+                    <a:stretch>
+                      <a:fillRect/>
+                    </a:stretch>
+                  </pic:blipFill>
+                  <pic:spPr>
+                    <a:xfrm>
+                      <a:off x="0" y="0"/>
+                      <a:ext cx="5062576" cy="2922226"/>
+                    </a:xfrm>
+                    <a:prstGeom prst="rect">
+                      <a:avLst/>
+                    </a:prstGeom>
+                  </pic:spPr>
+                </pic:pic>
+              </a:graphicData>
+            </a:graphic>
+          </wp:inline>
+        </w:drawing>
+      </w:r>
+    </w:p>
+    <w:p>
+      <w:pPr>
+        <w:tabs>
+          <w:tab w:val="left" w:pos="2074"/>
+        </w:tabs>
+      </w:pPr>
+      <w:r>
+        <w:lastRenderedPageBreak/>
         <w:t>Prototype 3:</w:t>
       </w:r>
     </w:p>
@@ -31295,17 +30589,17 @@
         </w:tabs>
       </w:pPr>
       <w:r>
+        <w:t>-Working Workouts Section</w:t>
+      </w:r>
+    </w:p>
+    <w:p>
+      <w:pPr>
+        <w:tabs>
+          <w:tab w:val="left" w:pos="2074"/>
+        </w:tabs>
+      </w:pPr>
+      <w:r>
         <w:t>-Working Settings Screen</w:t>
-      </w:r>
-    </w:p>
-    <w:p>
-      <w:pPr>
-        <w:tabs>
-          <w:tab w:val="left" w:pos="2074"/>
-        </w:tabs>
-      </w:pPr>
-      <w:r>
-        <w:t>-Working Workouts Section</w:t>
       </w:r>
     </w:p>
     <w:p>
@@ -31386,7 +30680,7 @@
                     <pic:cNvPicPr/>
                   </pic:nvPicPr>
                   <pic:blipFill>
-                    <a:blip r:embed="rId92"/>
+                    <a:blip r:embed="rId94"/>
                     <a:stretch>
                       <a:fillRect/>
                     </a:stretch>
@@ -31414,59 +30708,27 @@
         </w:tabs>
       </w:pPr>
       <w:r>
+        <w:t>When the user clicks on the workouts button on the main interface they are prompted to choose either between cardio and strength workouts. This form looks almost identical to the concept. However I ran into many encoding issues with the vector files for the strongman background and the top text. As figma vector files just didn’t work with Visual Studio I switched to lossless png files.</w:t>
+      </w:r>
+    </w:p>
+    <w:p>
+      <w:pPr>
+        <w:tabs>
+          <w:tab w:val="left" w:pos="2074"/>
+        </w:tabs>
+      </w:pPr>
+    </w:p>
+    <w:p>
+      <w:pPr>
+        <w:tabs>
+          <w:tab w:val="left" w:pos="2074"/>
+        </w:tabs>
+      </w:pPr>
+      <w:r>
+        <w:rPr>
+          <w:noProof/>
+        </w:rPr>
         <w:lastRenderedPageBreak/>
-        <w:t xml:space="preserve">When the user clicks on the workouts button on the main interface they are prompted to choose either between cardio </w:t>
-      </w:r>
-      <w:proofErr w:type="gramStart"/>
-      <w:r>
-        <w:t>and</w:t>
-      </w:r>
-      <w:proofErr w:type="gramEnd"/>
-      <w:r>
-        <w:t xml:space="preserve"> strength workouts. This form looks almost identical to the concept. </w:t>
-      </w:r>
-      <w:proofErr w:type="gramStart"/>
-      <w:r>
-        <w:t>However</w:t>
-      </w:r>
-      <w:proofErr w:type="gramEnd"/>
-      <w:r>
-        <w:t xml:space="preserve"> I ran into many encoding issues with the vector files for the strongman background and the top text. As </w:t>
-      </w:r>
-      <w:proofErr w:type="spellStart"/>
-      <w:r>
-        <w:t>figma</w:t>
-      </w:r>
-      <w:proofErr w:type="spellEnd"/>
-      <w:r>
-        <w:t xml:space="preserve"> vector files just didn’t work with Visual Studio I switched to lossless </w:t>
-      </w:r>
-      <w:proofErr w:type="spellStart"/>
-      <w:r>
-        <w:t>png</w:t>
-      </w:r>
-      <w:proofErr w:type="spellEnd"/>
-      <w:r>
-        <w:t xml:space="preserve"> files.</w:t>
-      </w:r>
-    </w:p>
-    <w:p>
-      <w:pPr>
-        <w:tabs>
-          <w:tab w:val="left" w:pos="2074"/>
-        </w:tabs>
-      </w:pPr>
-    </w:p>
-    <w:p>
-      <w:pPr>
-        <w:tabs>
-          <w:tab w:val="left" w:pos="2074"/>
-        </w:tabs>
-      </w:pPr>
-      <w:r>
-        <w:rPr>
-          <w:noProof/>
-        </w:rPr>
         <w:drawing>
           <wp:inline distT="0" distB="0" distL="0" distR="0" wp14:anchorId="2D9955D5" wp14:editId="300A765D">
             <wp:extent cx="5731510" cy="3236595"/>
@@ -31483,7 +30745,7 @@
                     <pic:cNvPicPr/>
                   </pic:nvPicPr>
                   <pic:blipFill>
-                    <a:blip r:embed="rId93"/>
+                    <a:blip r:embed="rId95"/>
                     <a:stretch>
                       <a:fillRect/>
                     </a:stretch>
@@ -31511,23 +30773,7 @@
         </w:tabs>
       </w:pPr>
       <w:r>
-        <w:t xml:space="preserve">This is the cardio section. There are gifs to help the user understand the workout as well as a back button to return to the workouts section. </w:t>
-      </w:r>
-      <w:proofErr w:type="spellStart"/>
-      <w:r>
-        <w:t>Its</w:t>
-      </w:r>
-      <w:proofErr w:type="spellEnd"/>
-      <w:r>
-        <w:t xml:space="preserve"> very minimal but informative. I used </w:t>
-      </w:r>
-      <w:proofErr w:type="spellStart"/>
-      <w:r>
-        <w:t>winform</w:t>
-      </w:r>
-      <w:proofErr w:type="spellEnd"/>
-      <w:r>
-        <w:t xml:space="preserve"> panels to help me do this. Due to limited time constraints and to save storage I was unable to do a lot of cardio workouts.</w:t>
+        <w:t>This is the cardio section. There are gifs to help the user understand the workout as well as a back button to return to the workouts section. Its very minimal but informative. I used winform panels to help me do this. Due to limited time constraints and to save storage I was unable to do a lot of cardio workouts.</w:t>
       </w:r>
     </w:p>
     <w:p>
@@ -31567,7 +30813,7 @@
                     <pic:cNvPicPr/>
                   </pic:nvPicPr>
                   <pic:blipFill>
-                    <a:blip r:embed="rId94"/>
+                    <a:blip r:embed="rId96"/>
                     <a:stretch>
                       <a:fillRect/>
                     </a:stretch>
@@ -31609,7 +30855,6 @@
           <w:bCs/>
         </w:rPr>
       </w:pPr>
-      <w:proofErr w:type="spellStart"/>
       <w:r>
         <w:rPr>
           <w:b/>
@@ -31617,10 +30862,9 @@
         </w:rPr>
         <w:t>fdfsfdsfsdfsdfsdfsd</w:t>
       </w:r>
-      <w:proofErr w:type="spellEnd"/>
     </w:p>
     <w:sectPr>
-      <w:headerReference w:type="default" r:id="rId95"/>
+      <w:headerReference w:type="default" r:id="rId97"/>
       <w:pgSz w:w="11906" w:h="16838"/>
       <w:pgMar w:top="1440" w:right="1440" w:bottom="1440" w:left="1440" w:header="708" w:footer="708" w:gutter="0"/>
       <w:cols w:space="708"/>

</xml_diff>